<commit_message>
0.11 met endnote refs
</commit_message>
<xml_diff>
--- a/Map tijdelijke documenten/Technisch Verslag/Technisch Verslag V 0.11.docx
+++ b/Map tijdelijke documenten/Technisch Verslag/Technisch Verslag V 0.11.docx
@@ -121,7 +121,6 @@
                                     <w:dataBinding w:prefixMappings="xmlns:ns0='http://schemas.openxmlformats.org/officeDocument/2006/extended-properties' " w:xpath="/ns0:Properties[1]/ns0:Company[1]" w:storeItemID="{6668398D-A668-4E3E-A5EB-62B293D839F1}"/>
                                     <w:text/>
                                   </w:sdtPr>
-                                  <w:sdtEndPr/>
                                   <w:sdtContent>
                                     <w:r>
                                       <w:rPr>
@@ -164,7 +163,6 @@
                                     <w:dataBinding w:prefixMappings="xmlns:ns0='http://schemas.microsoft.com/office/2006/coverPageProps' " w:xpath="/ns0:CoverPageProperties[1]/ns0:CompanyAddress[1]" w:storeItemID="{55AF091B-3C7A-41E3-B477-F2FDAA23CFDA}"/>
                                     <w:text/>
                                   </w:sdtPr>
-                                  <w:sdtEndPr/>
                                   <w:sdtContent>
                                     <w:r>
                                       <w:rPr>
@@ -199,7 +197,7 @@
               </mc:Choice>
               <mc:Fallback>
                 <w:pict>
-                  <v:shapetype w14:anchorId="5303F514" id="_x0000_t202" coordsize="21600,21600" o:spt="202" path="m,l,21600r21600,l21600,xe">
+                  <v:shapetype w14:anchorId="197D8C18" id="_x0000_t202" coordsize="21600,21600" o:spt="202" path="m,l,21600r21600,l21600,xe">
                     <v:stroke joinstyle="miter"/>
                     <v:path gradientshapeok="t" o:connecttype="rect"/>
                   </v:shapetype>
@@ -370,7 +368,6 @@
                                   <w:dataBinding w:prefixMappings="xmlns:ns0='http://purl.org/dc/elements/1.1/' xmlns:ns1='http://schemas.openxmlformats.org/package/2006/metadata/core-properties' " w:xpath="/ns1:coreProperties[1]/ns0:subject[1]" w:storeItemID="{6C3C8BC8-F283-45AE-878A-BAB7291924A1}"/>
                                   <w:text/>
                                 </w:sdtPr>
-                                <w:sdtEndPr/>
                                 <w:sdtContent>
                                   <w:p>
                                     <w:pPr>
@@ -413,7 +410,6 @@
                                     <w:dataBinding w:prefixMappings="xmlns:ns0='http://schemas.openxmlformats.org/package/2006/metadata/core-properties' xmlns:ns1='http://purl.org/dc/elements/1.1/'" w:xpath="/ns0:coreProperties[1]/ns1:creator[1]" w:storeItemID="{6C3C8BC8-F283-45AE-878A-BAB7291924A1}"/>
                                     <w:text/>
                                   </w:sdtPr>
-                                  <w:sdtEndPr/>
                                   <w:sdtContent>
                                     <w:r>
                                       <w:t>Joost Wagensve</w:t>
@@ -482,7 +478,7 @@
               </mc:Choice>
               <mc:Fallback>
                 <w:pict>
-                  <v:shape w14:anchorId="59DDF0BB" id="Tekstvak 129" o:spid="_x0000_s1027" type="#_x0000_t202" style="position:absolute;left:0;text-align:left;margin-left:35.95pt;margin-top:631.5pt;width:378.45pt;height:77.1pt;z-index:251668480;visibility:visible;mso-wrap-style:square;mso-width-percent:0;mso-height-percent:0;mso-wrap-distance-left:9pt;mso-wrap-distance-top:0;mso-wrap-distance-right:9pt;mso-wrap-distance-bottom:0;mso-position-horizontal:absolute;mso-position-horizontal-relative:page;mso-position-vertical:absolute;mso-position-vertical-relative:page;mso-width-percent:0;mso-height-percent:0;mso-width-relative:margin;mso-height-relative:margin;v-text-anchor:top" o:gfxdata="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" filled="f" stroked="f" strokeweight=".5pt">
+                  <v:shape w14:anchorId="03847459" id="Tekstvak 129" o:spid="_x0000_s1027" type="#_x0000_t202" style="position:absolute;left:0;text-align:left;margin-left:35.95pt;margin-top:631.5pt;width:378.45pt;height:77.1pt;z-index:251668480;visibility:visible;mso-wrap-style:square;mso-width-percent:0;mso-height-percent:0;mso-wrap-distance-left:9pt;mso-wrap-distance-top:0;mso-wrap-distance-right:9pt;mso-wrap-distance-bottom:0;mso-position-horizontal:absolute;mso-position-horizontal-relative:page;mso-position-vertical:absolute;mso-position-vertical-relative:page;mso-width-percent:0;mso-height-percent:0;mso-width-relative:margin;mso-height-relative:margin;v-text-anchor:top" o:gfxdata="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" filled="f" stroked="f" strokeweight=".5pt">
                     <v:path arrowok="t"/>
                     <v:textbox style="mso-fit-shape-to-text:t" inset="1in,0,86.4pt,0">
                       <w:txbxContent>
@@ -801,7 +797,6 @@
                                       <w:dataBinding w:prefixMappings="xmlns:ns0='http://purl.org/dc/elements/1.1/' xmlns:ns1='http://schemas.openxmlformats.org/package/2006/metadata/core-properties' " w:xpath="/ns1:coreProperties[1]/ns0:title[1]" w:storeItemID="{6C3C8BC8-F283-45AE-878A-BAB7291924A1}"/>
                                       <w:text/>
                                     </w:sdtPr>
-                                    <w:sdtEndPr/>
                                     <w:sdtContent>
                                       <w:r>
                                         <w:rPr>
@@ -948,7 +943,7 @@
               </mc:Choice>
               <mc:Fallback>
                 <w:pict>
-                  <v:group w14:anchorId="3269286D" id="Groep 125" o:spid="_x0000_s1028" style="position:absolute;left:0;text-align:left;margin-left:0;margin-top:0;width:523.1pt;height:563.7pt;z-index:-251661312;mso-width-percent:1154;mso-height-percent:670;mso-top-percent:45;mso-position-horizontal:center;mso-position-horizontal-relative:margin;mso-position-vertical-relative:page;mso-width-percent:1154;mso-height-percent:670;mso-top-percent:45;mso-width-relative:margin" coordsize="55613,54044" o:gfxdata="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">
+                  <v:group w14:anchorId="6A1B958C" id="Groep 125" o:spid="_x0000_s1028" style="position:absolute;left:0;text-align:left;margin-left:0;margin-top:0;width:523.1pt;height:563.7pt;z-index:-251661312;mso-width-percent:1154;mso-height-percent:670;mso-top-percent:45;mso-position-horizontal:center;mso-position-horizontal-relative:margin;mso-position-vertical-relative:page;mso-width-percent:1154;mso-height-percent:670;mso-top-percent:45;mso-width-relative:margin" coordsize="55613,54044" o:gfxdata="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">
                     <o:lock v:ext="edit" aspectratio="t"/>
                     <v:shape id="Vrije vorm 10" o:spid="_x0000_s1029" style="position:absolute;width:55575;height:54044;visibility:visible;mso-wrap-style:square;v-text-anchor:bottom" coordsize="720,700" o:spt="100" o:gfxdata="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" adj="-11796480,,5400" path="m,c,644,,644,,644v23,6,62,14,113,21c250,685,476,700,720,644v,-27,,-27,,-27c720,,720,,720,,,,,,,e" stroked="f">
                       <v:fill r:id="rId13" o:title="" recolor="t" rotate="t" type="frame"/>
@@ -1090,7 +1085,6 @@
                                     <w:calendar w:val="gregorian"/>
                                   </w:date>
                                 </w:sdtPr>
-                                <w:sdtEndPr/>
                                 <w:sdtContent>
                                   <w:p>
                                     <w:pPr>
@@ -1135,7 +1129,7 @@
               </mc:Choice>
               <mc:Fallback>
                 <w:pict>
-                  <v:rect w14:anchorId="0740A60F" id="Rechthoek 130" o:spid="_x0000_s1031" style="position:absolute;left:0;text-align:left;margin-left:-6.1pt;margin-top:0;width:45.1pt;height:82.2pt;z-index:251660288;visibility:visible;mso-wrap-style:square;mso-width-percent:76;mso-height-percent:98;mso-top-percent:23;mso-wrap-distance-left:9pt;mso-wrap-distance-top:0;mso-wrap-distance-right:9pt;mso-wrap-distance-bottom:0;mso-position-horizontal:right;mso-position-horizontal-relative:margin;mso-position-vertical-relative:page;mso-width-percent:76;mso-height-percent:98;mso-top-percent:23;mso-width-relative:page;mso-height-relative:page;v-text-anchor:bottom" o:gfxdata="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" fillcolor="#b31166 [3204]" stroked="f" strokeweight="1.5pt">
+                  <v:rect w14:anchorId="55833760" id="Rechthoek 130" o:spid="_x0000_s1031" style="position:absolute;left:0;text-align:left;margin-left:-6.1pt;margin-top:0;width:45.1pt;height:82.2pt;z-index:251660288;visibility:visible;mso-wrap-style:square;mso-width-percent:76;mso-height-percent:98;mso-top-percent:23;mso-wrap-distance-left:9pt;mso-wrap-distance-top:0;mso-wrap-distance-right:9pt;mso-wrap-distance-bottom:0;mso-position-horizontal:right;mso-position-horizontal-relative:margin;mso-position-vertical-relative:page;mso-width-percent:76;mso-height-percent:98;mso-top-percent:23;mso-width-relative:page;mso-height-relative:page;v-text-anchor:bottom" o:gfxdata="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" fillcolor="#b31166 [3204]" stroked="f" strokeweight="1.5pt">
                     <v:stroke endcap="round"/>
                     <v:path arrowok="t"/>
                     <o:lock v:ext="edit" aspectratio="t"/>
@@ -1208,7 +1202,7 @@
           <w:rFonts w:ascii="Calibri" w:hAnsi="Calibri"/>
         </w:rPr>
       </w:pPr>
-      <w:bookmarkStart w:id="1" w:name="_Toc441260105"/>
+      <w:bookmarkStart w:id="1" w:name="_Toc441263007"/>
       <w:bookmarkEnd w:id="0"/>
       <w:r>
         <w:rPr>
@@ -1437,7 +1431,7 @@
         <w:br w:type="page"/>
       </w:r>
     </w:p>
-    <w:bookmarkStart w:id="2" w:name="_Toc441260106" w:displacedByCustomXml="next"/>
+    <w:bookmarkStart w:id="2" w:name="_Toc441263008" w:displacedByCustomXml="next"/>
     <w:sdt>
       <w:sdtPr>
         <w:rPr>
@@ -1512,7 +1506,7 @@
               <w:noProof/>
             </w:rPr>
           </w:pPr>
-          <w:hyperlink w:anchor="_Toc441260105" w:history="1">
+          <w:hyperlink w:anchor="_Toc441263007" w:history="1">
             <w:r>
               <w:rPr>
                 <w:rStyle w:val="Hyperlink"/>
@@ -1540,7 +1534,7 @@
                 <w:noProof/>
                 <w:webHidden/>
               </w:rPr>
-              <w:instrText xml:space="preserve"> PAGEREF _Toc441260105 \h </w:instrText>
+              <w:instrText xml:space="preserve"> PAGEREF _Toc441263007 \h </w:instrText>
             </w:r>
             <w:r>
               <w:rPr>
@@ -1581,7 +1575,7 @@
               <w:noProof/>
             </w:rPr>
           </w:pPr>
-          <w:hyperlink w:anchor="_Toc441260106" w:history="1">
+          <w:hyperlink w:anchor="_Toc441263008" w:history="1">
             <w:r>
               <w:rPr>
                 <w:rStyle w:val="Hyperlink"/>
@@ -1609,7 +1603,7 @@
                 <w:noProof/>
                 <w:webHidden/>
               </w:rPr>
-              <w:instrText xml:space="preserve"> PAGEREF _Toc441260106 \h </w:instrText>
+              <w:instrText xml:space="preserve"> PAGEREF _Toc441263008 \h </w:instrText>
             </w:r>
             <w:r>
               <w:rPr>
@@ -1651,7 +1645,7 @@
               <w:noProof/>
             </w:rPr>
           </w:pPr>
-          <w:hyperlink w:anchor="_Toc441260107" w:history="1">
+          <w:hyperlink w:anchor="_Toc441263009" w:history="1">
             <w:r>
               <w:rPr>
                 <w:rStyle w:val="Hyperlink"/>
@@ -1693,7 +1687,7 @@
                 <w:noProof/>
                 <w:webHidden/>
               </w:rPr>
-              <w:instrText xml:space="preserve"> PAGEREF _Toc441260107 \h </w:instrText>
+              <w:instrText xml:space="preserve"> PAGEREF _Toc441263009 \h </w:instrText>
             </w:r>
             <w:r>
               <w:rPr>
@@ -1735,7 +1729,7 @@
               <w:noProof/>
             </w:rPr>
           </w:pPr>
-          <w:hyperlink w:anchor="_Toc441260108" w:history="1">
+          <w:hyperlink w:anchor="_Toc441263010" w:history="1">
             <w:r>
               <w:rPr>
                 <w:rStyle w:val="Hyperlink"/>
@@ -1777,7 +1771,7 @@
                 <w:noProof/>
                 <w:webHidden/>
               </w:rPr>
-              <w:instrText xml:space="preserve"> PAGEREF _Toc441260108 \h </w:instrText>
+              <w:instrText xml:space="preserve"> PAGEREF _Toc441263010 \h </w:instrText>
             </w:r>
             <w:r>
               <w:rPr>
@@ -1819,7 +1813,7 @@
               <w:noProof/>
             </w:rPr>
           </w:pPr>
-          <w:hyperlink w:anchor="_Toc441260109" w:history="1">
+          <w:hyperlink w:anchor="_Toc441263011" w:history="1">
             <w:r>
               <w:rPr>
                 <w:rStyle w:val="Hyperlink"/>
@@ -1861,7 +1855,7 @@
                 <w:noProof/>
                 <w:webHidden/>
               </w:rPr>
-              <w:instrText xml:space="preserve"> PAGEREF _Toc441260109 \h </w:instrText>
+              <w:instrText xml:space="preserve"> PAGEREF _Toc441263011 \h </w:instrText>
             </w:r>
             <w:r>
               <w:rPr>
@@ -1903,7 +1897,7 @@
               <w:noProof/>
             </w:rPr>
           </w:pPr>
-          <w:hyperlink w:anchor="_Toc441260110" w:history="1">
+          <w:hyperlink w:anchor="_Toc441263012" w:history="1">
             <w:r>
               <w:rPr>
                 <w:rStyle w:val="Hyperlink"/>
@@ -1945,7 +1939,7 @@
                 <w:noProof/>
                 <w:webHidden/>
               </w:rPr>
-              <w:instrText xml:space="preserve"> PAGEREF _Toc441260110 \h </w:instrText>
+              <w:instrText xml:space="preserve"> PAGEREF _Toc441263012 \h </w:instrText>
             </w:r>
             <w:r>
               <w:rPr>
@@ -1987,7 +1981,7 @@
               <w:noProof/>
             </w:rPr>
           </w:pPr>
-          <w:hyperlink w:anchor="_Toc441260111" w:history="1">
+          <w:hyperlink w:anchor="_Toc441263013" w:history="1">
             <w:r>
               <w:rPr>
                 <w:rStyle w:val="Hyperlink"/>
@@ -2029,7 +2023,7 @@
                 <w:noProof/>
                 <w:webHidden/>
               </w:rPr>
-              <w:instrText xml:space="preserve"> PAGEREF _Toc441260111 \h </w:instrText>
+              <w:instrText xml:space="preserve"> PAGEREF _Toc441263013 \h </w:instrText>
             </w:r>
             <w:r>
               <w:rPr>
@@ -2071,7 +2065,7 @@
               <w:noProof/>
             </w:rPr>
           </w:pPr>
-          <w:hyperlink w:anchor="_Toc441260112" w:history="1">
+          <w:hyperlink w:anchor="_Toc441263014" w:history="1">
             <w:r>
               <w:rPr>
                 <w:rStyle w:val="Hyperlink"/>
@@ -2113,7 +2107,7 @@
                 <w:noProof/>
                 <w:webHidden/>
               </w:rPr>
-              <w:instrText xml:space="preserve"> PAGEREF _Toc441260112 \h </w:instrText>
+              <w:instrText xml:space="preserve"> PAGEREF _Toc441263014 \h </w:instrText>
             </w:r>
             <w:r>
               <w:rPr>
@@ -2155,7 +2149,7 @@
               <w:noProof/>
             </w:rPr>
           </w:pPr>
-          <w:hyperlink w:anchor="_Toc441260113" w:history="1">
+          <w:hyperlink w:anchor="_Toc441263015" w:history="1">
             <w:r>
               <w:rPr>
                 <w:rStyle w:val="Hyperlink"/>
@@ -2197,7 +2191,7 @@
                 <w:noProof/>
                 <w:webHidden/>
               </w:rPr>
-              <w:instrText xml:space="preserve"> PAGEREF _Toc441260113 \h </w:instrText>
+              <w:instrText xml:space="preserve"> PAGEREF _Toc441263015 \h </w:instrText>
             </w:r>
             <w:r>
               <w:rPr>
@@ -2239,7 +2233,7 @@
               <w:noProof/>
             </w:rPr>
           </w:pPr>
-          <w:hyperlink w:anchor="_Toc441260114" w:history="1">
+          <w:hyperlink w:anchor="_Toc441263016" w:history="1">
             <w:r>
               <w:rPr>
                 <w:rStyle w:val="Hyperlink"/>
@@ -2281,7 +2275,7 @@
                 <w:noProof/>
                 <w:webHidden/>
               </w:rPr>
-              <w:instrText xml:space="preserve"> PAGEREF _Toc441260114 \h </w:instrText>
+              <w:instrText xml:space="preserve"> PAGEREF _Toc441263016 \h </w:instrText>
             </w:r>
             <w:r>
               <w:rPr>
@@ -2323,7 +2317,7 @@
               <w:noProof/>
             </w:rPr>
           </w:pPr>
-          <w:hyperlink w:anchor="_Toc441260115" w:history="1">
+          <w:hyperlink w:anchor="_Toc441263017" w:history="1">
             <w:r>
               <w:rPr>
                 <w:rStyle w:val="Hyperlink"/>
@@ -2365,7 +2359,7 @@
                 <w:noProof/>
                 <w:webHidden/>
               </w:rPr>
-              <w:instrText xml:space="preserve"> PAGEREF _Toc441260115 \h </w:instrText>
+              <w:instrText xml:space="preserve"> PAGEREF _Toc441263017 \h </w:instrText>
             </w:r>
             <w:r>
               <w:rPr>
@@ -2407,7 +2401,7 @@
               <w:noProof/>
             </w:rPr>
           </w:pPr>
-          <w:hyperlink w:anchor="_Toc441260116" w:history="1">
+          <w:hyperlink w:anchor="_Toc441263018" w:history="1">
             <w:r>
               <w:rPr>
                 <w:rStyle w:val="Hyperlink"/>
@@ -2449,7 +2443,7 @@
                 <w:noProof/>
                 <w:webHidden/>
               </w:rPr>
-              <w:instrText xml:space="preserve"> PAGEREF _Toc441260116 \h </w:instrText>
+              <w:instrText xml:space="preserve"> PAGEREF _Toc441263018 \h </w:instrText>
             </w:r>
             <w:r>
               <w:rPr>
@@ -2491,7 +2485,7 @@
               <w:noProof/>
             </w:rPr>
           </w:pPr>
-          <w:hyperlink w:anchor="_Toc441260117" w:history="1">
+          <w:hyperlink w:anchor="_Toc441263019" w:history="1">
             <w:r>
               <w:rPr>
                 <w:rStyle w:val="Hyperlink"/>
@@ -2533,7 +2527,7 @@
                 <w:noProof/>
                 <w:webHidden/>
               </w:rPr>
-              <w:instrText xml:space="preserve"> PAGEREF _Toc441260117 \h </w:instrText>
+              <w:instrText xml:space="preserve"> PAGEREF _Toc441263019 \h </w:instrText>
             </w:r>
             <w:r>
               <w:rPr>
@@ -2575,7 +2569,7 @@
               <w:noProof/>
             </w:rPr>
           </w:pPr>
-          <w:hyperlink w:anchor="_Toc441260118" w:history="1">
+          <w:hyperlink w:anchor="_Toc441263020" w:history="1">
             <w:r>
               <w:rPr>
                 <w:rStyle w:val="Hyperlink"/>
@@ -2617,7 +2611,7 @@
                 <w:noProof/>
                 <w:webHidden/>
               </w:rPr>
-              <w:instrText xml:space="preserve"> PAGEREF _Toc441260118 \h </w:instrText>
+              <w:instrText xml:space="preserve"> PAGEREF _Toc441263020 \h </w:instrText>
             </w:r>
             <w:r>
               <w:rPr>
@@ -2659,7 +2653,7 @@
               <w:noProof/>
             </w:rPr>
           </w:pPr>
-          <w:hyperlink w:anchor="_Toc441260119" w:history="1">
+          <w:hyperlink w:anchor="_Toc441263021" w:history="1">
             <w:r>
               <w:rPr>
                 <w:rStyle w:val="Hyperlink"/>
@@ -2701,7 +2695,7 @@
                 <w:noProof/>
                 <w:webHidden/>
               </w:rPr>
-              <w:instrText xml:space="preserve"> PAGEREF _Toc441260119 \h </w:instrText>
+              <w:instrText xml:space="preserve"> PAGEREF _Toc441263021 \h </w:instrText>
             </w:r>
             <w:r>
               <w:rPr>
@@ -2743,7 +2737,7 @@
               <w:noProof/>
             </w:rPr>
           </w:pPr>
-          <w:hyperlink w:anchor="_Toc441260120" w:history="1">
+          <w:hyperlink w:anchor="_Toc441263022" w:history="1">
             <w:r>
               <w:rPr>
                 <w:rStyle w:val="Hyperlink"/>
@@ -2802,7 +2796,7 @@
                 <w:noProof/>
                 <w:webHidden/>
               </w:rPr>
-              <w:instrText xml:space="preserve"> PAGEREF _Toc441260120 \h </w:instrText>
+              <w:instrText xml:space="preserve"> PAGEREF _Toc441263022 \h </w:instrText>
             </w:r>
             <w:r>
               <w:rPr>
@@ -2844,7 +2838,7 @@
               <w:noProof/>
             </w:rPr>
           </w:pPr>
-          <w:hyperlink w:anchor="_Toc441260121" w:history="1">
+          <w:hyperlink w:anchor="_Toc441263023" w:history="1">
             <w:r>
               <w:rPr>
                 <w:rStyle w:val="Hyperlink"/>
@@ -2886,7 +2880,7 @@
                 <w:noProof/>
                 <w:webHidden/>
               </w:rPr>
-              <w:instrText xml:space="preserve"> PAGEREF _Toc441260121 \h </w:instrText>
+              <w:instrText xml:space="preserve"> PAGEREF _Toc441263023 \h </w:instrText>
             </w:r>
             <w:r>
               <w:rPr>
@@ -2906,7 +2900,7 @@
                 <w:noProof/>
                 <w:webHidden/>
               </w:rPr>
-              <w:t>9</w:t>
+              <w:t>8</w:t>
             </w:r>
             <w:r>
               <w:rPr>
@@ -2928,7 +2922,7 @@
               <w:noProof/>
             </w:rPr>
           </w:pPr>
-          <w:hyperlink w:anchor="_Toc441260122" w:history="1">
+          <w:hyperlink w:anchor="_Toc441263024" w:history="1">
             <w:r>
               <w:rPr>
                 <w:rStyle w:val="Hyperlink"/>
@@ -2970,7 +2964,7 @@
                 <w:noProof/>
                 <w:webHidden/>
               </w:rPr>
-              <w:instrText xml:space="preserve"> PAGEREF _Toc441260122 \h </w:instrText>
+              <w:instrText xml:space="preserve"> PAGEREF _Toc441263024 \h </w:instrText>
             </w:r>
             <w:r>
               <w:rPr>
@@ -2990,7 +2984,7 @@
                 <w:noProof/>
                 <w:webHidden/>
               </w:rPr>
-              <w:t>9</w:t>
+              <w:t>8</w:t>
             </w:r>
             <w:r>
               <w:rPr>
@@ -3012,7 +3006,7 @@
               <w:noProof/>
             </w:rPr>
           </w:pPr>
-          <w:hyperlink w:anchor="_Toc441260123" w:history="1">
+          <w:hyperlink w:anchor="_Toc441263025" w:history="1">
             <w:r>
               <w:rPr>
                 <w:rStyle w:val="Hyperlink"/>
@@ -3063,7 +3057,7 @@
                 <w:noProof/>
                 <w:webHidden/>
               </w:rPr>
-              <w:instrText xml:space="preserve"> PAGEREF _Toc441260123 \h </w:instrText>
+              <w:instrText xml:space="preserve"> PAGEREF _Toc441263025 \h </w:instrText>
             </w:r>
             <w:r>
               <w:rPr>
@@ -3083,7 +3077,7 @@
                 <w:noProof/>
                 <w:webHidden/>
               </w:rPr>
-              <w:t>10</w:t>
+              <w:t>9</w:t>
             </w:r>
             <w:r>
               <w:rPr>
@@ -3105,7 +3099,7 @@
               <w:noProof/>
             </w:rPr>
           </w:pPr>
-          <w:hyperlink w:anchor="_Toc441260124" w:history="1">
+          <w:hyperlink w:anchor="_Toc441263026" w:history="1">
             <w:r>
               <w:rPr>
                 <w:rStyle w:val="Hyperlink"/>
@@ -3147,7 +3141,7 @@
                 <w:noProof/>
                 <w:webHidden/>
               </w:rPr>
-              <w:instrText xml:space="preserve"> PAGEREF _Toc441260124 \h </w:instrText>
+              <w:instrText xml:space="preserve"> PAGEREF _Toc441263026 \h </w:instrText>
             </w:r>
             <w:r>
               <w:rPr>
@@ -3167,7 +3161,7 @@
                 <w:noProof/>
                 <w:webHidden/>
               </w:rPr>
-              <w:t>10</w:t>
+              <w:t>9</w:t>
             </w:r>
             <w:r>
               <w:rPr>
@@ -3189,7 +3183,7 @@
               <w:noProof/>
             </w:rPr>
           </w:pPr>
-          <w:hyperlink w:anchor="_Toc441260125" w:history="1">
+          <w:hyperlink w:anchor="_Toc441263027" w:history="1">
             <w:r>
               <w:rPr>
                 <w:rStyle w:val="Hyperlink"/>
@@ -3231,7 +3225,7 @@
                 <w:noProof/>
                 <w:webHidden/>
               </w:rPr>
-              <w:instrText xml:space="preserve"> PAGEREF _Toc441260125 \h </w:instrText>
+              <w:instrText xml:space="preserve"> PAGEREF _Toc441263027 \h </w:instrText>
             </w:r>
             <w:r>
               <w:rPr>
@@ -3251,7 +3245,7 @@
                 <w:noProof/>
                 <w:webHidden/>
               </w:rPr>
-              <w:t>10</w:t>
+              <w:t>9</w:t>
             </w:r>
             <w:r>
               <w:rPr>
@@ -3273,7 +3267,7 @@
               <w:noProof/>
             </w:rPr>
           </w:pPr>
-          <w:hyperlink w:anchor="_Toc441260126" w:history="1">
+          <w:hyperlink w:anchor="_Toc441263028" w:history="1">
             <w:r>
               <w:rPr>
                 <w:rStyle w:val="Hyperlink"/>
@@ -3315,7 +3309,7 @@
                 <w:noProof/>
                 <w:webHidden/>
               </w:rPr>
-              <w:instrText xml:space="preserve"> PAGEREF _Toc441260126 \h </w:instrText>
+              <w:instrText xml:space="preserve"> PAGEREF _Toc441263028 \h </w:instrText>
             </w:r>
             <w:r>
               <w:rPr>
@@ -3335,7 +3329,7 @@
                 <w:noProof/>
                 <w:webHidden/>
               </w:rPr>
-              <w:t>10</w:t>
+              <w:t>9</w:t>
             </w:r>
             <w:r>
               <w:rPr>
@@ -3357,7 +3351,7 @@
               <w:noProof/>
             </w:rPr>
           </w:pPr>
-          <w:hyperlink w:anchor="_Toc441260127" w:history="1">
+          <w:hyperlink w:anchor="_Toc441263029" w:history="1">
             <w:r>
               <w:rPr>
                 <w:rStyle w:val="Hyperlink"/>
@@ -3399,7 +3393,7 @@
                 <w:noProof/>
                 <w:webHidden/>
               </w:rPr>
-              <w:instrText xml:space="preserve"> PAGEREF _Toc441260127 \h </w:instrText>
+              <w:instrText xml:space="preserve"> PAGEREF _Toc441263029 \h </w:instrText>
             </w:r>
             <w:r>
               <w:rPr>
@@ -3419,7 +3413,7 @@
                 <w:noProof/>
                 <w:webHidden/>
               </w:rPr>
-              <w:t>10</w:t>
+              <w:t>9</w:t>
             </w:r>
             <w:r>
               <w:rPr>
@@ -3441,7 +3435,7 @@
               <w:noProof/>
             </w:rPr>
           </w:pPr>
-          <w:hyperlink w:anchor="_Toc441260128" w:history="1">
+          <w:hyperlink w:anchor="_Toc441263030" w:history="1">
             <w:r>
               <w:rPr>
                 <w:rStyle w:val="Hyperlink"/>
@@ -3483,7 +3477,7 @@
                 <w:noProof/>
                 <w:webHidden/>
               </w:rPr>
-              <w:instrText xml:space="preserve"> PAGEREF _Toc441260128 \h </w:instrText>
+              <w:instrText xml:space="preserve"> PAGEREF _Toc441263030 \h </w:instrText>
             </w:r>
             <w:r>
               <w:rPr>
@@ -3503,7 +3497,7 @@
                 <w:noProof/>
                 <w:webHidden/>
               </w:rPr>
-              <w:t>10</w:t>
+              <w:t>9</w:t>
             </w:r>
             <w:r>
               <w:rPr>
@@ -3525,7 +3519,7 @@
               <w:noProof/>
             </w:rPr>
           </w:pPr>
-          <w:hyperlink w:anchor="_Toc441260129" w:history="1">
+          <w:hyperlink w:anchor="_Toc441263031" w:history="1">
             <w:r>
               <w:rPr>
                 <w:rStyle w:val="Hyperlink"/>
@@ -3567,7 +3561,7 @@
                 <w:noProof/>
                 <w:webHidden/>
               </w:rPr>
-              <w:instrText xml:space="preserve"> PAGEREF _Toc441260129 \h </w:instrText>
+              <w:instrText xml:space="preserve"> PAGEREF _Toc441263031 \h </w:instrText>
             </w:r>
             <w:r>
               <w:rPr>
@@ -3587,7 +3581,7 @@
                 <w:noProof/>
                 <w:webHidden/>
               </w:rPr>
-              <w:t>10</w:t>
+              <w:t>9</w:t>
             </w:r>
             <w:r>
               <w:rPr>
@@ -3609,7 +3603,7 @@
               <w:noProof/>
             </w:rPr>
           </w:pPr>
-          <w:hyperlink w:anchor="_Toc441260130" w:history="1">
+          <w:hyperlink w:anchor="_Toc441263032" w:history="1">
             <w:r>
               <w:rPr>
                 <w:rStyle w:val="Hyperlink"/>
@@ -3651,7 +3645,7 @@
                 <w:noProof/>
                 <w:webHidden/>
               </w:rPr>
-              <w:instrText xml:space="preserve"> PAGEREF _Toc441260130 \h </w:instrText>
+              <w:instrText xml:space="preserve"> PAGEREF _Toc441263032 \h </w:instrText>
             </w:r>
             <w:r>
               <w:rPr>
@@ -3671,7 +3665,7 @@
                 <w:noProof/>
                 <w:webHidden/>
               </w:rPr>
-              <w:t>10</w:t>
+              <w:t>9</w:t>
             </w:r>
             <w:r>
               <w:rPr>
@@ -3693,7 +3687,7 @@
               <w:noProof/>
             </w:rPr>
           </w:pPr>
-          <w:hyperlink w:anchor="_Toc441260131" w:history="1">
+          <w:hyperlink w:anchor="_Toc441263033" w:history="1">
             <w:r>
               <w:rPr>
                 <w:rStyle w:val="Hyperlink"/>
@@ -3744,7 +3738,7 @@
                 <w:noProof/>
                 <w:webHidden/>
               </w:rPr>
-              <w:instrText xml:space="preserve"> PAGEREF _Toc441260131 \h </w:instrText>
+              <w:instrText xml:space="preserve"> PAGEREF _Toc441263033 \h </w:instrText>
             </w:r>
             <w:r>
               <w:rPr>
@@ -3764,7 +3758,7 @@
                 <w:noProof/>
                 <w:webHidden/>
               </w:rPr>
-              <w:t>11</w:t>
+              <w:t>10</w:t>
             </w:r>
             <w:r>
               <w:rPr>
@@ -3786,7 +3780,7 @@
               <w:noProof/>
             </w:rPr>
           </w:pPr>
-          <w:hyperlink w:anchor="_Toc441260132" w:history="1">
+          <w:hyperlink w:anchor="_Toc441263034" w:history="1">
             <w:r>
               <w:rPr>
                 <w:rStyle w:val="Hyperlink"/>
@@ -3828,7 +3822,7 @@
                 <w:noProof/>
                 <w:webHidden/>
               </w:rPr>
-              <w:instrText xml:space="preserve"> PAGEREF _Toc441260132 \h </w:instrText>
+              <w:instrText xml:space="preserve"> PAGEREF _Toc441263034 \h </w:instrText>
             </w:r>
             <w:r>
               <w:rPr>
@@ -3848,7 +3842,7 @@
                 <w:noProof/>
                 <w:webHidden/>
               </w:rPr>
-              <w:t>12</w:t>
+              <w:t>11</w:t>
             </w:r>
             <w:r>
               <w:rPr>
@@ -3870,7 +3864,7 @@
               <w:noProof/>
             </w:rPr>
           </w:pPr>
-          <w:hyperlink w:anchor="_Toc441260133" w:history="1">
+          <w:hyperlink w:anchor="_Toc441263035" w:history="1">
             <w:r>
               <w:rPr>
                 <w:rStyle w:val="Hyperlink"/>
@@ -3912,7 +3906,7 @@
                 <w:noProof/>
                 <w:webHidden/>
               </w:rPr>
-              <w:instrText xml:space="preserve"> PAGEREF _Toc441260133 \h </w:instrText>
+              <w:instrText xml:space="preserve"> PAGEREF _Toc441263035 \h </w:instrText>
             </w:r>
             <w:r>
               <w:rPr>
@@ -3932,7 +3926,7 @@
                 <w:noProof/>
                 <w:webHidden/>
               </w:rPr>
-              <w:t>12</w:t>
+              <w:t>11</w:t>
             </w:r>
             <w:r>
               <w:rPr>
@@ -3954,7 +3948,7 @@
               <w:noProof/>
             </w:rPr>
           </w:pPr>
-          <w:hyperlink w:anchor="_Toc441260134" w:history="1">
+          <w:hyperlink w:anchor="_Toc441263036" w:history="1">
             <w:r>
               <w:rPr>
                 <w:rStyle w:val="Hyperlink"/>
@@ -3996,7 +3990,7 @@
                 <w:noProof/>
                 <w:webHidden/>
               </w:rPr>
-              <w:instrText xml:space="preserve"> PAGEREF _Toc441260134 \h </w:instrText>
+              <w:instrText xml:space="preserve"> PAGEREF _Toc441263036 \h </w:instrText>
             </w:r>
             <w:r>
               <w:rPr>
@@ -4016,7 +4010,7 @@
                 <w:noProof/>
                 <w:webHidden/>
               </w:rPr>
-              <w:t>13</w:t>
+              <w:t>12</w:t>
             </w:r>
             <w:r>
               <w:rPr>
@@ -4038,7 +4032,7 @@
               <w:noProof/>
             </w:rPr>
           </w:pPr>
-          <w:hyperlink w:anchor="_Toc441260135" w:history="1">
+          <w:hyperlink w:anchor="_Toc441263037" w:history="1">
             <w:r>
               <w:rPr>
                 <w:rStyle w:val="Hyperlink"/>
@@ -4080,7 +4074,7 @@
                 <w:noProof/>
                 <w:webHidden/>
               </w:rPr>
-              <w:instrText xml:space="preserve"> PAGEREF _Toc441260135 \h </w:instrText>
+              <w:instrText xml:space="preserve"> PAGEREF _Toc441263037 \h </w:instrText>
             </w:r>
             <w:r>
               <w:rPr>
@@ -4100,7 +4094,7 @@
                 <w:noProof/>
                 <w:webHidden/>
               </w:rPr>
-              <w:t>13</w:t>
+              <w:t>12</w:t>
             </w:r>
             <w:r>
               <w:rPr>
@@ -4122,7 +4116,7 @@
               <w:noProof/>
             </w:rPr>
           </w:pPr>
-          <w:hyperlink w:anchor="_Toc441260136" w:history="1">
+          <w:hyperlink w:anchor="_Toc441263038" w:history="1">
             <w:r>
               <w:rPr>
                 <w:rStyle w:val="Hyperlink"/>
@@ -4164,7 +4158,7 @@
                 <w:noProof/>
                 <w:webHidden/>
               </w:rPr>
-              <w:instrText xml:space="preserve"> PAGEREF _Toc441260136 \h </w:instrText>
+              <w:instrText xml:space="preserve"> PAGEREF _Toc441263038 \h </w:instrText>
             </w:r>
             <w:r>
               <w:rPr>
@@ -4184,7 +4178,7 @@
                 <w:noProof/>
                 <w:webHidden/>
               </w:rPr>
-              <w:t>14</w:t>
+              <w:t>12</w:t>
             </w:r>
             <w:r>
               <w:rPr>
@@ -4206,7 +4200,7 @@
               <w:noProof/>
             </w:rPr>
           </w:pPr>
-          <w:hyperlink w:anchor="_Toc441260137" w:history="1">
+          <w:hyperlink w:anchor="_Toc441263039" w:history="1">
             <w:r>
               <w:rPr>
                 <w:rStyle w:val="Hyperlink"/>
@@ -4227,7 +4221,7 @@
                 <w:rFonts w:ascii="Calibri" w:hAnsi="Calibri"/>
                 <w:noProof/>
               </w:rPr>
-              <w:t>Hoe kan de raspberry pi zijn IP-adres bekent maken?</w:t>
+              <w:t>Hoe kan de Raspberry pi zijn IP-adres bekent maken?</w:t>
             </w:r>
             <w:r>
               <w:rPr>
@@ -4248,7 +4242,7 @@
                 <w:noProof/>
                 <w:webHidden/>
               </w:rPr>
-              <w:instrText xml:space="preserve"> PAGEREF _Toc441260137 \h </w:instrText>
+              <w:instrText xml:space="preserve"> PAGEREF _Toc441263039 \h </w:instrText>
             </w:r>
             <w:r>
               <w:rPr>
@@ -4268,7 +4262,7 @@
                 <w:noProof/>
                 <w:webHidden/>
               </w:rPr>
-              <w:t>14</w:t>
+              <w:t>12</w:t>
             </w:r>
             <w:r>
               <w:rPr>
@@ -4290,7 +4284,7 @@
               <w:noProof/>
             </w:rPr>
           </w:pPr>
-          <w:hyperlink w:anchor="_Toc441260138" w:history="1">
+          <w:hyperlink w:anchor="_Toc441263040" w:history="1">
             <w:r>
               <w:rPr>
                 <w:rStyle w:val="Hyperlink"/>
@@ -4311,7 +4305,7 @@
                 <w:rFonts w:ascii="Calibri" w:hAnsi="Calibri"/>
                 <w:noProof/>
               </w:rPr>
-              <w:t>Hoe functioneert RTOS?</w:t>
+              <w:t>Hoe functioneert RTOS en hoe functioneert de wasmachine emulator?</w:t>
             </w:r>
             <w:r>
               <w:rPr>
@@ -4332,7 +4326,7 @@
                 <w:noProof/>
                 <w:webHidden/>
               </w:rPr>
-              <w:instrText xml:space="preserve"> PAGEREF _Toc441260138 \h </w:instrText>
+              <w:instrText xml:space="preserve"> PAGEREF _Toc441263040 \h </w:instrText>
             </w:r>
             <w:r>
               <w:rPr>
@@ -4352,91 +4346,7 @@
                 <w:noProof/>
                 <w:webHidden/>
               </w:rPr>
-              <w:t>14</w:t>
-            </w:r>
-            <w:r>
-              <w:rPr>
-                <w:noProof/>
-                <w:webHidden/>
-              </w:rPr>
-              <w:fldChar w:fldCharType="end"/>
-            </w:r>
-          </w:hyperlink>
-        </w:p>
-        <w:p>
-          <w:pPr>
-            <w:pStyle w:val="Inhopg2"/>
-            <w:tabs>
-              <w:tab w:val="left" w:pos="880"/>
-              <w:tab w:val="right" w:leader="dot" w:pos="9062"/>
-            </w:tabs>
-            <w:rPr>
-              <w:noProof/>
-            </w:rPr>
-          </w:pPr>
-          <w:hyperlink w:anchor="_Toc441260139" w:history="1">
-            <w:r>
-              <w:rPr>
-                <w:rStyle w:val="Hyperlink"/>
-                <w:rFonts w:ascii="Calibri" w:hAnsi="Calibri"/>
-                <w:noProof/>
-              </w:rPr>
-              <w:t>7.6</w:t>
-            </w:r>
-            <w:r>
-              <w:rPr>
-                <w:noProof/>
-              </w:rPr>
-              <w:tab/>
-            </w:r>
-            <w:r>
-              <w:rPr>
-                <w:rStyle w:val="Hyperlink"/>
-                <w:rFonts w:ascii="Calibri" w:hAnsi="Calibri"/>
-                <w:noProof/>
-              </w:rPr>
-              <w:t>Hoe functioneert de wasmachine emulator?</w:t>
-            </w:r>
-            <w:r>
-              <w:rPr>
-                <w:noProof/>
-                <w:webHidden/>
-              </w:rPr>
-              <w:tab/>
-            </w:r>
-            <w:r>
-              <w:rPr>
-                <w:noProof/>
-                <w:webHidden/>
-              </w:rPr>
-              <w:fldChar w:fldCharType="begin"/>
-            </w:r>
-            <w:r>
-              <w:rPr>
-                <w:noProof/>
-                <w:webHidden/>
-              </w:rPr>
-              <w:instrText xml:space="preserve"> PAGEREF _Toc441260139 \h </w:instrText>
-            </w:r>
-            <w:r>
-              <w:rPr>
-                <w:noProof/>
-                <w:webHidden/>
-              </w:rPr>
-            </w:r>
-            <w:r>
-              <w:rPr>
-                <w:noProof/>
-                <w:webHidden/>
-              </w:rPr>
-              <w:fldChar w:fldCharType="separate"/>
-            </w:r>
-            <w:r>
-              <w:rPr>
-                <w:noProof/>
-                <w:webHidden/>
-              </w:rPr>
-              <w:t>14</w:t>
+              <w:t>12</w:t>
             </w:r>
             <w:r>
               <w:rPr>
@@ -4458,7 +4368,7 @@
               <w:noProof/>
             </w:rPr>
           </w:pPr>
-          <w:hyperlink w:anchor="_Toc441260140" w:history="1">
+          <w:hyperlink w:anchor="_Toc441263041" w:history="1">
             <w:r>
               <w:rPr>
                 <w:rStyle w:val="Hyperlink"/>
@@ -4500,7 +4410,7 @@
                 <w:noProof/>
                 <w:webHidden/>
               </w:rPr>
-              <w:instrText xml:space="preserve"> PAGEREF _Toc441260140 \h </w:instrText>
+              <w:instrText xml:space="preserve"> PAGEREF _Toc441263041 \h </w:instrText>
             </w:r>
             <w:r>
               <w:rPr>
@@ -4520,7 +4430,7 @@
                 <w:noProof/>
                 <w:webHidden/>
               </w:rPr>
-              <w:t>15</w:t>
+              <w:t>13</w:t>
             </w:r>
             <w:r>
               <w:rPr>
@@ -4542,7 +4452,7 @@
               <w:noProof/>
             </w:rPr>
           </w:pPr>
-          <w:hyperlink w:anchor="_Toc441260141" w:history="1">
+          <w:hyperlink w:anchor="_Toc441263042" w:history="1">
             <w:r>
               <w:rPr>
                 <w:rStyle w:val="Hyperlink"/>
@@ -4584,7 +4494,7 @@
                 <w:noProof/>
                 <w:webHidden/>
               </w:rPr>
-              <w:instrText xml:space="preserve"> PAGEREF _Toc441260141 \h </w:instrText>
+              <w:instrText xml:space="preserve"> PAGEREF _Toc441263042 \h </w:instrText>
             </w:r>
             <w:r>
               <w:rPr>
@@ -4604,7 +4514,7 @@
                 <w:noProof/>
                 <w:webHidden/>
               </w:rPr>
-              <w:t>15</w:t>
+              <w:t>13</w:t>
             </w:r>
             <w:r>
               <w:rPr>
@@ -4626,7 +4536,7 @@
               <w:noProof/>
             </w:rPr>
           </w:pPr>
-          <w:hyperlink w:anchor="_Toc441260142" w:history="1">
+          <w:hyperlink w:anchor="_Toc441263043" w:history="1">
             <w:r>
               <w:rPr>
                 <w:rStyle w:val="Hyperlink"/>
@@ -4668,7 +4578,7 @@
                 <w:noProof/>
                 <w:webHidden/>
               </w:rPr>
-              <w:instrText xml:space="preserve"> PAGEREF _Toc441260142 \h </w:instrText>
+              <w:instrText xml:space="preserve"> PAGEREF _Toc441263043 \h </w:instrText>
             </w:r>
             <w:r>
               <w:rPr>
@@ -4688,7 +4598,7 @@
                 <w:noProof/>
                 <w:webHidden/>
               </w:rPr>
-              <w:t>17</w:t>
+              <w:t>15</w:t>
             </w:r>
             <w:r>
               <w:rPr>
@@ -4710,7 +4620,7 @@
               <w:noProof/>
             </w:rPr>
           </w:pPr>
-          <w:hyperlink w:anchor="_Toc441260143" w:history="1">
+          <w:hyperlink w:anchor="_Toc441263044" w:history="1">
             <w:r>
               <w:rPr>
                 <w:rStyle w:val="Hyperlink"/>
@@ -4752,7 +4662,7 @@
                 <w:noProof/>
                 <w:webHidden/>
               </w:rPr>
-              <w:instrText xml:space="preserve"> PAGEREF _Toc441260143 \h </w:instrText>
+              <w:instrText xml:space="preserve"> PAGEREF _Toc441263044 \h </w:instrText>
             </w:r>
             <w:r>
               <w:rPr>
@@ -4772,7 +4682,75 @@
                 <w:noProof/>
                 <w:webHidden/>
               </w:rPr>
-              <w:t>18</w:t>
+              <w:t>16</w:t>
+            </w:r>
+            <w:r>
+              <w:rPr>
+                <w:noProof/>
+                <w:webHidden/>
+              </w:rPr>
+              <w:fldChar w:fldCharType="end"/>
+            </w:r>
+          </w:hyperlink>
+        </w:p>
+        <w:p>
+          <w:pPr>
+            <w:pStyle w:val="Inhopg2"/>
+            <w:tabs>
+              <w:tab w:val="right" w:leader="dot" w:pos="9062"/>
+            </w:tabs>
+            <w:rPr>
+              <w:noProof/>
+            </w:rPr>
+          </w:pPr>
+          <w:hyperlink w:anchor="_Toc441263045" w:history="1">
+            <w:r>
+              <w:rPr>
+                <w:rStyle w:val="Hyperlink"/>
+                <w:noProof/>
+              </w:rPr>
+              <w:t>Referenties</w:t>
+            </w:r>
+            <w:r>
+              <w:rPr>
+                <w:noProof/>
+                <w:webHidden/>
+              </w:rPr>
+              <w:tab/>
+            </w:r>
+            <w:r>
+              <w:rPr>
+                <w:noProof/>
+                <w:webHidden/>
+              </w:rPr>
+              <w:fldChar w:fldCharType="begin"/>
+            </w:r>
+            <w:r>
+              <w:rPr>
+                <w:noProof/>
+                <w:webHidden/>
+              </w:rPr>
+              <w:instrText xml:space="preserve"> PAGEREF _Toc441263045 \h </w:instrText>
+            </w:r>
+            <w:r>
+              <w:rPr>
+                <w:noProof/>
+                <w:webHidden/>
+              </w:rPr>
+            </w:r>
+            <w:r>
+              <w:rPr>
+                <w:noProof/>
+                <w:webHidden/>
+              </w:rPr>
+              <w:fldChar w:fldCharType="separate"/>
+            </w:r>
+            <w:r>
+              <w:rPr>
+                <w:noProof/>
+                <w:webHidden/>
+              </w:rPr>
+              <w:t>16</w:t>
             </w:r>
             <w:r>
               <w:rPr>
@@ -4838,7 +4816,7 @@
           <w:rFonts w:ascii="Calibri" w:hAnsi="Calibri"/>
         </w:rPr>
       </w:pPr>
-      <w:bookmarkStart w:id="3" w:name="_Toc441260107"/>
+      <w:bookmarkStart w:id="3" w:name="_Toc441263009"/>
       <w:r>
         <w:rPr>
           <w:rFonts w:ascii="Calibri" w:hAnsi="Calibri"/>
@@ -5065,7 +5043,7 @@
           <w:rFonts w:ascii="Calibri" w:hAnsi="Calibri"/>
         </w:rPr>
       </w:pPr>
-      <w:bookmarkStart w:id="4" w:name="_Toc441260108"/>
+      <w:bookmarkStart w:id="4" w:name="_Toc441263010"/>
       <w:r>
         <w:rPr>
           <w:rFonts w:ascii="Calibri" w:hAnsi="Calibri"/>
@@ -5125,7 +5103,7 @@
           <w:rFonts w:ascii="Calibri" w:hAnsi="Calibri"/>
         </w:rPr>
       </w:pPr>
-      <w:bookmarkStart w:id="5" w:name="_Toc441260109"/>
+      <w:bookmarkStart w:id="5" w:name="_Toc441263011"/>
       <w:r>
         <w:rPr>
           <w:rFonts w:ascii="Calibri" w:hAnsi="Calibri"/>
@@ -5350,7 +5328,7 @@
           <w:rFonts w:ascii="Calibri" w:hAnsi="Calibri"/>
         </w:rPr>
       </w:pPr>
-      <w:bookmarkStart w:id="6" w:name="_Toc441260110"/>
+      <w:bookmarkStart w:id="6" w:name="_Toc441263012"/>
       <w:r>
         <w:rPr>
           <w:rFonts w:ascii="Calibri" w:hAnsi="Calibri"/>
@@ -5427,7 +5405,7 @@
           <w:rFonts w:ascii="Calibri" w:hAnsi="Calibri"/>
         </w:rPr>
       </w:pPr>
-      <w:bookmarkStart w:id="7" w:name="_Toc441260111"/>
+      <w:bookmarkStart w:id="7" w:name="_Toc441263013"/>
       <w:r>
         <w:rPr>
           <w:rFonts w:ascii="Calibri" w:hAnsi="Calibri"/>
@@ -5772,7 +5750,7 @@
           <w:rFonts w:ascii="Calibri" w:hAnsi="Calibri"/>
         </w:rPr>
       </w:pPr>
-      <w:bookmarkStart w:id="8" w:name="_Toc441260112"/>
+      <w:bookmarkStart w:id="8" w:name="_Toc441263014"/>
       <w:r>
         <w:rPr>
           <w:rFonts w:ascii="Calibri" w:hAnsi="Calibri"/>
@@ -6070,7 +6048,7 @@
           <w:rFonts w:ascii="Calibri" w:hAnsi="Calibri"/>
         </w:rPr>
       </w:pPr>
-      <w:bookmarkStart w:id="9" w:name="_Toc441260113"/>
+      <w:bookmarkStart w:id="9" w:name="_Toc441263015"/>
       <w:r>
         <w:rPr>
           <w:rFonts w:ascii="Calibri" w:hAnsi="Calibri"/>
@@ -6147,7 +6125,7 @@
           <w:rFonts w:ascii="Calibri" w:hAnsi="Calibri"/>
         </w:rPr>
       </w:pPr>
-      <w:bookmarkStart w:id="10" w:name="_Toc441260114"/>
+      <w:bookmarkStart w:id="10" w:name="_Toc441263016"/>
       <w:r>
         <w:rPr>
           <w:rFonts w:ascii="Calibri" w:hAnsi="Calibri"/>
@@ -6320,7 +6298,7 @@
           <w:rFonts w:ascii="Calibri" w:hAnsi="Calibri"/>
         </w:rPr>
       </w:pPr>
-      <w:bookmarkStart w:id="11" w:name="_Toc441260115"/>
+      <w:bookmarkStart w:id="11" w:name="_Toc441263017"/>
       <w:r>
         <w:rPr>
           <w:rFonts w:ascii="Calibri" w:hAnsi="Calibri"/>
@@ -6464,7 +6442,7 @@
           <w:rFonts w:ascii="Calibri" w:hAnsi="Calibri"/>
         </w:rPr>
       </w:pPr>
-      <w:bookmarkStart w:id="12" w:name="_Toc441260116"/>
+      <w:bookmarkStart w:id="12" w:name="_Toc441263018"/>
       <w:r>
         <w:rPr>
           <w:rFonts w:ascii="Calibri" w:hAnsi="Calibri"/>
@@ -6551,7 +6529,7 @@
           <w:rFonts w:ascii="Calibri" w:hAnsi="Calibri"/>
         </w:rPr>
       </w:pPr>
-      <w:bookmarkStart w:id="13" w:name="_Toc441260117"/>
+      <w:bookmarkStart w:id="13" w:name="_Toc441263019"/>
       <w:r>
         <w:rPr>
           <w:rFonts w:ascii="Calibri" w:hAnsi="Calibri"/>
@@ -6694,7 +6672,7 @@
           <w:rFonts w:ascii="Calibri" w:hAnsi="Calibri"/>
         </w:rPr>
       </w:pPr>
-      <w:bookmarkStart w:id="14" w:name="_Toc441260118"/>
+      <w:bookmarkStart w:id="14" w:name="_Toc441263020"/>
       <w:r>
         <w:rPr>
           <w:rFonts w:ascii="Calibri" w:hAnsi="Calibri"/>
@@ -6842,7 +6820,7 @@
           <w:rFonts w:ascii="Calibri" w:hAnsi="Calibri"/>
         </w:rPr>
       </w:pPr>
-      <w:bookmarkStart w:id="15" w:name="_Toc441260119"/>
+      <w:bookmarkStart w:id="15" w:name="_Toc441263021"/>
       <w:r>
         <w:rPr>
           <w:rFonts w:ascii="Calibri" w:hAnsi="Calibri"/>
@@ -6950,7 +6928,7 @@
           <w:rFonts w:ascii="Calibri" w:hAnsi="Calibri"/>
         </w:rPr>
       </w:pPr>
-      <w:bookmarkStart w:id="16" w:name="_Toc441260120"/>
+      <w:bookmarkStart w:id="16" w:name="_Toc441263022"/>
       <w:r>
         <w:rPr>
           <w:rFonts w:ascii="Calibri" w:hAnsi="Calibri"/>
@@ -7073,7 +7051,7 @@
           <w:rFonts w:ascii="Calibri" w:hAnsi="Calibri"/>
         </w:rPr>
       </w:pPr>
-      <w:bookmarkStart w:id="17" w:name="_Toc441260121"/>
+      <w:bookmarkStart w:id="17" w:name="_Toc441263023"/>
       <w:r>
         <w:rPr>
           <w:rFonts w:ascii="Calibri" w:hAnsi="Calibri"/>
@@ -7174,7 +7152,7 @@
           <w:rFonts w:ascii="Calibri" w:hAnsi="Calibri"/>
         </w:rPr>
       </w:pPr>
-      <w:bookmarkStart w:id="18" w:name="_Toc441260122"/>
+      <w:bookmarkStart w:id="18" w:name="_Toc441263024"/>
       <w:r>
         <w:rPr>
           <w:rFonts w:ascii="Calibri" w:hAnsi="Calibri"/>
@@ -7268,7 +7246,7 @@
           <w:rFonts w:ascii="Calibri" w:hAnsi="Calibri"/>
         </w:rPr>
       </w:pPr>
-      <w:bookmarkStart w:id="19" w:name="_Toc441260123"/>
+      <w:bookmarkStart w:id="19" w:name="_Toc441263025"/>
       <w:r>
         <w:rPr>
           <w:rFonts w:ascii="Calibri" w:hAnsi="Calibri"/>
@@ -7525,7 +7503,7 @@
           <w:rFonts w:ascii="Calibri" w:hAnsi="Calibri"/>
         </w:rPr>
       </w:pPr>
-      <w:bookmarkStart w:id="20" w:name="_Toc441260124"/>
+      <w:bookmarkStart w:id="20" w:name="_Toc441263026"/>
       <w:r>
         <w:rPr>
           <w:rFonts w:ascii="Calibri" w:hAnsi="Calibri"/>
@@ -7719,7 +7697,7 @@
           <w:rFonts w:ascii="Calibri" w:hAnsi="Calibri"/>
         </w:rPr>
       </w:pPr>
-      <w:bookmarkStart w:id="21" w:name="_Toc441260125"/>
+      <w:bookmarkStart w:id="21" w:name="_Toc441263027"/>
       <w:r>
         <w:rPr>
           <w:rFonts w:ascii="Calibri" w:hAnsi="Calibri"/>
@@ -7796,7 +7774,7 @@
           <w:rFonts w:ascii="Calibri" w:hAnsi="Calibri"/>
         </w:rPr>
       </w:pPr>
-      <w:bookmarkStart w:id="22" w:name="_Toc441260126"/>
+      <w:bookmarkStart w:id="22" w:name="_Toc441263028"/>
       <w:r>
         <w:rPr>
           <w:rFonts w:ascii="Calibri" w:hAnsi="Calibri"/>
@@ -7843,7 +7821,7 @@
           <w:rFonts w:ascii="Calibri" w:hAnsi="Calibri"/>
         </w:rPr>
       </w:pPr>
-      <w:bookmarkStart w:id="23" w:name="_Toc441260127"/>
+      <w:bookmarkStart w:id="23" w:name="_Toc441263029"/>
       <w:r>
         <w:rPr>
           <w:rFonts w:ascii="Calibri" w:hAnsi="Calibri"/>
@@ -7902,7 +7880,7 @@
           <w:rFonts w:ascii="Calibri" w:hAnsi="Calibri"/>
         </w:rPr>
       </w:pPr>
-      <w:bookmarkStart w:id="24" w:name="_Toc441260128"/>
+      <w:bookmarkStart w:id="24" w:name="_Toc441263030"/>
       <w:r>
         <w:rPr>
           <w:rFonts w:ascii="Calibri" w:hAnsi="Calibri"/>
@@ -7949,7 +7927,7 @@
           <w:rFonts w:ascii="Calibri" w:hAnsi="Calibri"/>
         </w:rPr>
       </w:pPr>
-      <w:bookmarkStart w:id="25" w:name="_Toc441260129"/>
+      <w:bookmarkStart w:id="25" w:name="_Toc441263031"/>
       <w:r>
         <w:rPr>
           <w:rFonts w:ascii="Calibri" w:hAnsi="Calibri"/>
@@ -8044,7 +8022,7 @@
           <w:rFonts w:ascii="Calibri" w:hAnsi="Calibri"/>
         </w:rPr>
       </w:pPr>
-      <w:bookmarkStart w:id="26" w:name="_Toc441260130"/>
+      <w:bookmarkStart w:id="26" w:name="_Toc441263032"/>
       <w:r>
         <w:rPr>
           <w:rFonts w:ascii="Calibri" w:hAnsi="Calibri"/>
@@ -8137,7 +8115,7 @@
           <w:rFonts w:ascii="Calibri" w:hAnsi="Calibri"/>
         </w:rPr>
       </w:pPr>
-      <w:bookmarkStart w:id="27" w:name="_Toc441260131"/>
+      <w:bookmarkStart w:id="27" w:name="_Toc441263033"/>
       <w:r>
         <w:rPr>
           <w:rFonts w:ascii="Calibri" w:hAnsi="Calibri"/>
@@ -8292,7 +8270,7 @@
           <w:rFonts w:ascii="Calibri" w:hAnsi="Calibri"/>
         </w:rPr>
       </w:pPr>
-      <w:bookmarkStart w:id="28" w:name="_Toc441260132"/>
+      <w:bookmarkStart w:id="28" w:name="_Toc441263034"/>
       <w:r>
         <w:rPr>
           <w:rFonts w:ascii="Calibri" w:hAnsi="Calibri"/>
@@ -8688,7 +8666,7 @@
           <w:rFonts w:ascii="Calibri" w:hAnsi="Calibri"/>
         </w:rPr>
       </w:pPr>
-      <w:bookmarkStart w:id="29" w:name="_Toc441260133"/>
+      <w:bookmarkStart w:id="29" w:name="_Toc441263035"/>
       <w:r>
         <w:rPr>
           <w:rFonts w:ascii="Calibri" w:hAnsi="Calibri"/>
@@ -8875,7 +8853,19 @@
         <w:rPr>
           <w:rFonts w:ascii="Calibri" w:hAnsi="Calibri"/>
         </w:rPr>
-        <w:t>aspberry pi zi</w:t>
+        <w:t xml:space="preserve">aspberry pi </w:t>
+      </w:r>
+      <w:r>
+        <w:rPr>
+          <w:rFonts w:ascii="Calibri" w:hAnsi="Calibri"/>
+        </w:rPr>
+        <w:t>zi</w:t>
+      </w:r>
+      <w:r>
+        <w:rPr>
+          <w:rFonts w:ascii="Calibri" w:hAnsi="Calibri"/>
+        </w:rPr>
+        <w:t>j</w:t>
       </w:r>
       <w:r>
         <w:rPr>
@@ -8887,7 +8877,7 @@
         <w:rPr>
           <w:rFonts w:ascii="Calibri" w:hAnsi="Calibri"/>
         </w:rPr>
-        <w:t xml:space="preserve">j </w:t>
+        <w:t xml:space="preserve"> </w:t>
       </w:r>
       <w:r>
         <w:rPr>
@@ -9027,7 +9017,7 @@
           <w:rFonts w:ascii="Calibri" w:hAnsi="Calibri"/>
         </w:rPr>
       </w:pPr>
-      <w:bookmarkStart w:id="30" w:name="_Toc441260134"/>
+      <w:bookmarkStart w:id="30" w:name="_Toc441263036"/>
       <w:r>
         <w:rPr>
           <w:rFonts w:ascii="Calibri" w:hAnsi="Calibri"/>
@@ -9217,7 +9207,76 @@
         <w:rPr>
           <w:rFonts w:ascii="Calibri" w:hAnsi="Calibri"/>
         </w:rPr>
-        <w:t xml:space="preserve">ons. </w:t>
+        <w:t>ons</w:t>
+      </w:r>
+      <w:r>
+        <w:rPr>
+          <w:rFonts w:ascii="Calibri" w:hAnsi="Calibri"/>
+        </w:rPr>
+        <w:fldChar w:fldCharType="begin"/>
+      </w:r>
+      <w:r>
+        <w:rPr>
+          <w:rFonts w:ascii="Calibri" w:hAnsi="Calibri"/>
+        </w:rPr>
+        <w:instrText xml:space="preserve"> ADDIN EN.CITE &lt;EndNote&gt;&lt;Cite&gt;&lt;Author&gt;Ellingwood&lt;/Author&gt;&lt;RecNum&gt;9&lt;/RecNum&gt;&lt;DisplayText&gt;(Ellingwood, 2015; The_Apache_Software_Foundation, 2015)&lt;/DisplayText&gt;&lt;record&gt;&lt;rec-number&gt;9&lt;/rec-number&gt;&lt;foreign-keys&gt;&lt;key app="EN" db-id="5xwzx5svppea54e0xx1va0asv2edpa5wp0vv" timestamp="1453489454"&gt;9&lt;/key&gt;&lt;/foreign-keys&gt;&lt;ref-type name="Web Page"&gt;12&lt;/ref-type&gt;&lt;contributors&gt;&lt;authors&gt;&lt;author&gt;Ellingwood, Justin&lt;/author&gt;&lt;/authors&gt;&lt;/contributors&gt;&lt;titles&gt;&lt;title&gt;Apache vs Nginx: practical Considerations&lt;/title&gt;&lt;/titles&gt;&lt;dates&gt;&lt;year&gt;2015&lt;/year&gt;&lt;/dates&gt;&lt;publisher&gt;DigitalOcean&lt;/publisher&gt;&lt;urls&gt;&lt;related-urls&gt;&lt;url&gt;https://www.digitalocean.com/community/tutorials/apache-vs-nginx-practical-considerations&lt;/url&gt;&lt;/related-urls&gt;&lt;/urls&gt;&lt;/record&gt;&lt;/Cite&gt;&lt;Cite&gt;&lt;Author&gt;Ellingwood&lt;/Author&gt;&lt;RecNum&gt;9&lt;/RecNum&gt;&lt;record&gt;&lt;rec-number&gt;9&lt;/rec-number&gt;&lt;foreign-keys&gt;&lt;key app="EN" db-id="5xwzx5svppea54e0xx1va0asv2edpa5wp0vv" timestamp="1453489454"&gt;9&lt;/key&gt;&lt;/foreign-keys&gt;&lt;ref-type name="Web Page"&gt;12&lt;/ref-type&gt;&lt;contributors&gt;&lt;authors&gt;&lt;author&gt;Ellingwood, Justin&lt;/author&gt;&lt;/authors&gt;&lt;/contributors&gt;&lt;titles&gt;&lt;title&gt;Apache vs Nginx: practical Considerations&lt;/title&gt;&lt;/titles&gt;&lt;dates&gt;&lt;year&gt;2015&lt;/year&gt;&lt;/dates&gt;&lt;publisher&gt;DigitalOcean&lt;/publisher&gt;&lt;urls&gt;&lt;related-urls&gt;&lt;url&gt;https://www.digitalocean.com/community/tutorials/apache-vs-nginx-practical-considerations&lt;/url&gt;&lt;/related-urls&gt;&lt;/urls&gt;&lt;/record&gt;&lt;/Cite&gt;&lt;Cite&gt;&lt;Author&gt;The_Apache_Software_Foundation&lt;/Author&gt;&lt;Year&gt;2015&lt;/Year&gt;&lt;RecNum&gt;6&lt;/RecNum&gt;&lt;record&gt;&lt;rec-number&gt;6&lt;/rec-number&gt;&lt;foreign-keys&gt;&lt;key app="EN" db-id="5xwzx5svppea54e0xx1va0asv2edpa5wp0vv" timestamp="1449174418"&gt;6&lt;/key&gt;&lt;/foreign-keys&gt;&lt;ref-type name="Web Page"&gt;12&lt;/ref-type&gt;&lt;contributors&gt;&lt;authors&gt;&lt;author&gt;The_Apache_Software_Foundation&lt;/author&gt;&lt;/authors&gt;&lt;/contributors&gt;&lt;titles&gt;&lt;title&gt;The Apache Software Foundation&lt;/title&gt;&lt;/titles&gt;&lt;dates&gt;&lt;year&gt;2015&lt;/year&gt;&lt;/dates&gt;&lt;urls&gt;&lt;related-urls&gt;&lt;url&gt;http://www.apache.org/&lt;/url&gt;&lt;/related-urls&gt;&lt;/urls&gt;&lt;/record&gt;&lt;/Cite&gt;&lt;/EndNote&gt;</w:instrText>
+      </w:r>
+      <w:r>
+        <w:rPr>
+          <w:rFonts w:ascii="Calibri" w:hAnsi="Calibri"/>
+        </w:rPr>
+        <w:fldChar w:fldCharType="separate"/>
+      </w:r>
+      <w:r>
+        <w:rPr>
+          <w:rFonts w:ascii="Calibri" w:hAnsi="Calibri"/>
+          <w:noProof/>
+        </w:rPr>
+        <w:t>(</w:t>
+      </w:r>
+      <w:hyperlink w:anchor="_ENREF_3" w:tooltip="Ellingwood, 2015 #9" w:history="1">
+        <w:r>
+          <w:rPr>
+            <w:rFonts w:ascii="Calibri" w:hAnsi="Calibri"/>
+            <w:noProof/>
+          </w:rPr>
+          <w:t>Ellingwood, 2015</w:t>
+        </w:r>
+      </w:hyperlink>
+      <w:r>
+        <w:rPr>
+          <w:rFonts w:ascii="Calibri" w:hAnsi="Calibri"/>
+          <w:noProof/>
+        </w:rPr>
+        <w:t xml:space="preserve">; </w:t>
+      </w:r>
+      <w:hyperlink w:anchor="_ENREF_5" w:tooltip="The_Apache_Software_Foundation, 2015 #6" w:history="1">
+        <w:r>
+          <w:rPr>
+            <w:rFonts w:ascii="Calibri" w:hAnsi="Calibri"/>
+            <w:noProof/>
+          </w:rPr>
+          <w:t>The_Apache_Software_Foundation, 2015</w:t>
+        </w:r>
+      </w:hyperlink>
+      <w:r>
+        <w:rPr>
+          <w:rFonts w:ascii="Calibri" w:hAnsi="Calibri"/>
+          <w:noProof/>
+        </w:rPr>
+        <w:t>)</w:t>
+      </w:r>
+      <w:r>
+        <w:rPr>
+          <w:rFonts w:ascii="Calibri" w:hAnsi="Calibri"/>
+        </w:rPr>
+        <w:fldChar w:fldCharType="end"/>
+      </w:r>
+      <w:r>
+        <w:rPr>
+          <w:rFonts w:ascii="Calibri" w:hAnsi="Calibri"/>
+        </w:rPr>
+        <w:t xml:space="preserve">. </w:t>
       </w:r>
     </w:p>
     <w:p>
@@ -9232,7 +9291,7 @@
           <w:rFonts w:ascii="Calibri" w:hAnsi="Calibri"/>
         </w:rPr>
       </w:pPr>
-      <w:bookmarkStart w:id="31" w:name="_Toc441260135"/>
+      <w:bookmarkStart w:id="31" w:name="_Toc441263037"/>
       <w:r>
         <w:rPr>
           <w:rFonts w:ascii="Calibri" w:hAnsi="Calibri"/>
@@ -9318,7 +9377,76 @@
         <w:rPr>
           <w:rFonts w:ascii="Calibri" w:hAnsi="Calibri"/>
         </w:rPr>
-        <w:t xml:space="preserve">. Dit zorgde ervoor dat het makkelijk te begrijpen was en snel te implementeren. </w:t>
+        <w:t>. Dit zorgde ervoor dat het makkelijk te begrijpen was en snel te implementeren</w:t>
+      </w:r>
+      <w:r>
+        <w:rPr>
+          <w:rFonts w:ascii="Calibri" w:hAnsi="Calibri"/>
+        </w:rPr>
+        <w:fldChar w:fldCharType="begin"/>
+      </w:r>
+      <w:r>
+        <w:rPr>
+          <w:rFonts w:ascii="Calibri" w:hAnsi="Calibri"/>
+        </w:rPr>
+        <w:instrText xml:space="preserve"> ADDIN EN.CITE &lt;EndNote&gt;&lt;Cite&gt;&lt;Author&gt;die.net&lt;/Author&gt;&lt;Year&gt;2015&lt;/Year&gt;&lt;RecNum&gt;5&lt;/RecNum&gt;&lt;DisplayText&gt;(die.net, 2015; Unknown, 2015)&lt;/DisplayText&gt;&lt;record&gt;&lt;rec-number&gt;5&lt;/rec-number&gt;&lt;foreign-keys&gt;&lt;key app="EN" db-id="5xwzx5svppea54e0xx1va0asv2edpa5wp0vv" timestamp="1449174166"&gt;5&lt;/key&gt;&lt;/foreign-keys&gt;&lt;ref-type name="Web Page"&gt;12&lt;/ref-type&gt;&lt;contributors&gt;&lt;authors&gt;&lt;author&gt;die.net&lt;/author&gt;&lt;/authors&gt;&lt;/contributors&gt;&lt;titles&gt;&lt;title&gt;Linux Documentation&lt;/title&gt;&lt;/titles&gt;&lt;dates&gt;&lt;year&gt;2015&lt;/year&gt;&lt;/dates&gt;&lt;urls&gt;&lt;related-urls&gt;&lt;url&gt;http://linux.die.net/&lt;/url&gt;&lt;/related-urls&gt;&lt;/urls&gt;&lt;/record&gt;&lt;/Cite&gt;&lt;Cite&gt;&lt;Author&gt;Unknown&lt;/Author&gt;&lt;Year&gt;2015&lt;/Year&gt;&lt;RecNum&gt;10&lt;/RecNum&gt;&lt;record&gt;&lt;rec-number&gt;10&lt;/rec-number&gt;&lt;foreign-keys&gt;&lt;key app="EN" db-id="5xwzx5svppea54e0xx1va0asv2edpa5wp0vv" timestamp="1453496428"&gt;10&lt;/key&gt;&lt;/foreign-keys&gt;&lt;ref-type name="Web Page"&gt;12&lt;/ref-type&gt;&lt;contributors&gt;&lt;authors&gt;&lt;author&gt;Unknown&lt;/author&gt;&lt;/authors&gt;&lt;/contributors&gt;&lt;titles&gt;&lt;title&gt;queue&lt;/title&gt;&lt;/titles&gt;&lt;volume&gt;2016&lt;/volume&gt;&lt;dates&gt;&lt;year&gt;2015&lt;/year&gt;&lt;/dates&gt;&lt;publisher&gt;C++ Reference&lt;/publisher&gt;&lt;urls&gt;&lt;related-urls&gt;&lt;url&gt;http://www.cplusplus.com/reference/queue/queue/&lt;/url&gt;&lt;/related-urls&gt;&lt;/urls&gt;&lt;language&gt;English&lt;/language&gt;&lt;/record&gt;&lt;/Cite&gt;&lt;/EndNote&gt;</w:instrText>
+      </w:r>
+      <w:r>
+        <w:rPr>
+          <w:rFonts w:ascii="Calibri" w:hAnsi="Calibri"/>
+        </w:rPr>
+        <w:fldChar w:fldCharType="separate"/>
+      </w:r>
+      <w:r>
+        <w:rPr>
+          <w:rFonts w:ascii="Calibri" w:hAnsi="Calibri"/>
+          <w:noProof/>
+        </w:rPr>
+        <w:t>(</w:t>
+      </w:r>
+      <w:hyperlink w:anchor="_ENREF_1" w:tooltip="die.net, 2015 #5" w:history="1">
+        <w:r>
+          <w:rPr>
+            <w:rFonts w:ascii="Calibri" w:hAnsi="Calibri"/>
+            <w:noProof/>
+          </w:rPr>
+          <w:t>die.net, 2015</w:t>
+        </w:r>
+      </w:hyperlink>
+      <w:r>
+        <w:rPr>
+          <w:rFonts w:ascii="Calibri" w:hAnsi="Calibri"/>
+          <w:noProof/>
+        </w:rPr>
+        <w:t xml:space="preserve">; </w:t>
+      </w:r>
+      <w:hyperlink w:anchor="_ENREF_6" w:tooltip="Unknown, 2015 #10" w:history="1">
+        <w:r>
+          <w:rPr>
+            <w:rFonts w:ascii="Calibri" w:hAnsi="Calibri"/>
+            <w:noProof/>
+          </w:rPr>
+          <w:t>Unknown, 2015</w:t>
+        </w:r>
+      </w:hyperlink>
+      <w:r>
+        <w:rPr>
+          <w:rFonts w:ascii="Calibri" w:hAnsi="Calibri"/>
+          <w:noProof/>
+        </w:rPr>
+        <w:t>)</w:t>
+      </w:r>
+      <w:r>
+        <w:rPr>
+          <w:rFonts w:ascii="Calibri" w:hAnsi="Calibri"/>
+        </w:rPr>
+        <w:fldChar w:fldCharType="end"/>
+      </w:r>
+      <w:r>
+        <w:rPr>
+          <w:rFonts w:ascii="Calibri" w:hAnsi="Calibri"/>
+        </w:rPr>
+        <w:t xml:space="preserve">. </w:t>
       </w:r>
     </w:p>
     <w:p>
@@ -9333,7 +9461,7 @@
           <w:rFonts w:ascii="Calibri" w:hAnsi="Calibri"/>
         </w:rPr>
       </w:pPr>
-      <w:bookmarkStart w:id="32" w:name="_Toc441260136"/>
+      <w:bookmarkStart w:id="32" w:name="_Toc441263038"/>
       <w:r>
         <w:rPr>
           <w:rFonts w:ascii="Calibri" w:hAnsi="Calibri"/>
@@ -9371,7 +9499,60 @@
         <w:rPr>
           <w:rFonts w:ascii="Calibri" w:hAnsi="Calibri"/>
         </w:rPr>
-        <w:t xml:space="preserve">Welke stappen loopt hij door en hoe lang duren deze stappen ongeveer. Dit moest er ook voor zorgen dat de verschillen tussen de wasprogramma’s duidelijk werden. </w:t>
+        <w:t>Welke stappen loopt hij door en hoe lang duren deze stappen ongeveer. Dit moest er ook voor zorgen dat de verschillen tussen de wasprogramma’s duidelijk werden</w:t>
+      </w:r>
+      <w:r>
+        <w:rPr>
+          <w:rFonts w:ascii="Calibri" w:hAnsi="Calibri"/>
+        </w:rPr>
+        <w:fldChar w:fldCharType="begin"/>
+      </w:r>
+      <w:r>
+        <w:rPr>
+          <w:rFonts w:ascii="Calibri" w:hAnsi="Calibri"/>
+        </w:rPr>
+        <w:instrText xml:space="preserve"> ADDIN EN.CITE &lt;EndNote&gt;&lt;Cite&gt;&lt;Author&gt;Diepstraten&lt;/Author&gt;&lt;Year&gt;2016&lt;/Year&gt;&lt;RecNum&gt;11&lt;/RecNum&gt;&lt;DisplayText&gt;(Diepstraten, 2016)&lt;/DisplayText&gt;&lt;record&gt;&lt;rec-number&gt;11&lt;/rec-number&gt;&lt;foreign-keys&gt;&lt;key app="EN" db-id="5xwzx5svppea54e0xx1va0asv2edpa5wp0vv" timestamp="1453496768"&gt;11&lt;/key&gt;&lt;/foreign-keys&gt;&lt;ref-type name="Web Page"&gt;12&lt;/ref-type&gt;&lt;contributors&gt;&lt;authors&gt;&lt;author&gt;Diepstraten, Z&lt;/author&gt;&lt;/authors&gt;&lt;/contributors&gt;&lt;titles&gt;&lt;title&gt;Hoe werkt de wasmachine&lt;/title&gt;&lt;/titles&gt;&lt;dates&gt;&lt;year&gt;2016&lt;/year&gt;&lt;/dates&gt;&lt;publisher&gt;zDiepstraten&lt;/publisher&gt;&lt;urls&gt;&lt;related-urls&gt;&lt;url&gt;http://www.zdiepstraten.nl/index.php/keuze-in-witgoedmenu-hoe/hoe-werkt-de-wasmachine&lt;/url&gt;&lt;/related-urls&gt;&lt;/urls&gt;&lt;language&gt;Dutch&lt;/language&gt;&lt;/record&gt;&lt;/Cite&gt;&lt;/EndNote&gt;</w:instrText>
+      </w:r>
+      <w:r>
+        <w:rPr>
+          <w:rFonts w:ascii="Calibri" w:hAnsi="Calibri"/>
+        </w:rPr>
+        <w:fldChar w:fldCharType="separate"/>
+      </w:r>
+      <w:r>
+        <w:rPr>
+          <w:rFonts w:ascii="Calibri" w:hAnsi="Calibri"/>
+          <w:noProof/>
+        </w:rPr>
+        <w:t>(</w:t>
+      </w:r>
+      <w:hyperlink w:anchor="_ENREF_2" w:tooltip="Diepstraten, 2016 #11" w:history="1">
+        <w:r>
+          <w:rPr>
+            <w:rFonts w:ascii="Calibri" w:hAnsi="Calibri"/>
+            <w:noProof/>
+          </w:rPr>
+          <w:t>Diepstraten, 2016</w:t>
+        </w:r>
+      </w:hyperlink>
+      <w:r>
+        <w:rPr>
+          <w:rFonts w:ascii="Calibri" w:hAnsi="Calibri"/>
+          <w:noProof/>
+        </w:rPr>
+        <w:t>)</w:t>
+      </w:r>
+      <w:r>
+        <w:rPr>
+          <w:rFonts w:ascii="Calibri" w:hAnsi="Calibri"/>
+        </w:rPr>
+        <w:fldChar w:fldCharType="end"/>
+      </w:r>
+      <w:r>
+        <w:rPr>
+          <w:rFonts w:ascii="Calibri" w:hAnsi="Calibri"/>
+        </w:rPr>
+        <w:t xml:space="preserve">. </w:t>
       </w:r>
     </w:p>
     <w:p>
@@ -9386,12 +9567,24 @@
           <w:rFonts w:ascii="Calibri" w:hAnsi="Calibri"/>
         </w:rPr>
       </w:pPr>
-      <w:bookmarkStart w:id="33" w:name="_Toc441260137"/>
-      <w:r>
-        <w:rPr>
-          <w:rFonts w:ascii="Calibri" w:hAnsi="Calibri"/>
-        </w:rPr>
-        <w:t>Hoe kan de rasp</w:t>
+      <w:bookmarkStart w:id="33" w:name="_Toc441263039"/>
+      <w:r>
+        <w:rPr>
+          <w:rFonts w:ascii="Calibri" w:hAnsi="Calibri"/>
+        </w:rPr>
+        <w:t xml:space="preserve">Hoe kan de </w:t>
+      </w:r>
+      <w:r>
+        <w:rPr>
+          <w:rFonts w:ascii="Calibri" w:hAnsi="Calibri"/>
+        </w:rPr>
+        <w:t>R</w:t>
+      </w:r>
+      <w:r>
+        <w:rPr>
+          <w:rFonts w:ascii="Calibri" w:hAnsi="Calibri"/>
+        </w:rPr>
+        <w:t>asp</w:t>
       </w:r>
       <w:r>
         <w:rPr>
@@ -9527,7 +9720,60 @@
         <w:rPr>
           <w:rFonts w:ascii="Calibri" w:hAnsi="Calibri"/>
         </w:rPr>
-        <w:t xml:space="preserve"> onderdelen richten. </w:t>
+        <w:t xml:space="preserve"> onderdelen richten</w:t>
+      </w:r>
+      <w:r>
+        <w:rPr>
+          <w:rFonts w:ascii="Calibri" w:hAnsi="Calibri"/>
+        </w:rPr>
+        <w:fldChar w:fldCharType="begin"/>
+      </w:r>
+      <w:r>
+        <w:rPr>
+          <w:rFonts w:ascii="Calibri" w:hAnsi="Calibri"/>
+        </w:rPr>
+        <w:instrText xml:space="preserve"> ADDIN EN.CITE &lt;EndNote&gt;&lt;Cite&gt;&lt;Author&gt;Raspberry_Pi_Foundation&lt;/Author&gt;&lt;Year&gt;2015&lt;/Year&gt;&lt;RecNum&gt;4&lt;/RecNum&gt;&lt;DisplayText&gt;(Raspberry_Pi_Foundation, 2015)&lt;/DisplayText&gt;&lt;record&gt;&lt;rec-number&gt;4&lt;/rec-number&gt;&lt;foreign-keys&gt;&lt;key app="EN" db-id="5xwzx5svppea54e0xx1va0asv2edpa5wp0vv" timestamp="1449173620"&gt;4&lt;/key&gt;&lt;/foreign-keys&gt;&lt;ref-type name="Web Page"&gt;12&lt;/ref-type&gt;&lt;contributors&gt;&lt;authors&gt;&lt;author&gt;Raspberry_Pi_Foundation&lt;/author&gt;&lt;/authors&gt;&lt;/contributors&gt;&lt;titles&gt;&lt;title&gt;Raspberry Pi Documentation&lt;/title&gt;&lt;/titles&gt;&lt;number&gt;26-11-2015&lt;/number&gt;&lt;dates&gt;&lt;year&gt;2015&lt;/year&gt;&lt;/dates&gt;&lt;publisher&gt;Raspberry Pi Foundation&lt;/publisher&gt;&lt;urls&gt;&lt;related-urls&gt;&lt;url&gt;https://www.raspberrypi.org/documentation/&lt;/url&gt;&lt;/related-urls&gt;&lt;/urls&gt;&lt;/record&gt;&lt;/Cite&gt;&lt;/EndNote&gt;</w:instrText>
+      </w:r>
+      <w:r>
+        <w:rPr>
+          <w:rFonts w:ascii="Calibri" w:hAnsi="Calibri"/>
+        </w:rPr>
+        <w:fldChar w:fldCharType="separate"/>
+      </w:r>
+      <w:r>
+        <w:rPr>
+          <w:rFonts w:ascii="Calibri" w:hAnsi="Calibri"/>
+          <w:noProof/>
+        </w:rPr>
+        <w:t>(</w:t>
+      </w:r>
+      <w:hyperlink w:anchor="_ENREF_4" w:tooltip="Raspberry_Pi_Foundation, 2015 #4" w:history="1">
+        <w:r>
+          <w:rPr>
+            <w:rFonts w:ascii="Calibri" w:hAnsi="Calibri"/>
+            <w:noProof/>
+          </w:rPr>
+          <w:t>Raspberry_Pi_Foundation, 2015</w:t>
+        </w:r>
+      </w:hyperlink>
+      <w:r>
+        <w:rPr>
+          <w:rFonts w:ascii="Calibri" w:hAnsi="Calibri"/>
+          <w:noProof/>
+        </w:rPr>
+        <w:t>)</w:t>
+      </w:r>
+      <w:r>
+        <w:rPr>
+          <w:rFonts w:ascii="Calibri" w:hAnsi="Calibri"/>
+        </w:rPr>
+        <w:fldChar w:fldCharType="end"/>
+      </w:r>
+      <w:r>
+        <w:rPr>
+          <w:rFonts w:ascii="Calibri" w:hAnsi="Calibri"/>
+        </w:rPr>
+        <w:t xml:space="preserve">. </w:t>
       </w:r>
     </w:p>
     <w:p>
@@ -9542,40 +9788,38 @@
           <w:rFonts w:ascii="Calibri" w:hAnsi="Calibri"/>
         </w:rPr>
       </w:pPr>
-      <w:bookmarkStart w:id="34" w:name="_Toc441260138"/>
+      <w:bookmarkStart w:id="34" w:name="_Toc441263040"/>
       <w:r>
         <w:rPr>
           <w:rFonts w:ascii="Calibri" w:hAnsi="Calibri"/>
         </w:rPr>
         <w:t>Hoe functioneert RTOS</w:t>
       </w:r>
-      <w:bookmarkStart w:id="35" w:name="_Toc441260139"/>
+      <w:r>
+        <w:rPr>
+          <w:rFonts w:ascii="Calibri" w:hAnsi="Calibri"/>
+        </w:rPr>
+        <w:t xml:space="preserve"> en h</w:t>
+      </w:r>
+      <w:r>
+        <w:rPr>
+          <w:rFonts w:ascii="Calibri" w:hAnsi="Calibri"/>
+        </w:rPr>
+        <w:t xml:space="preserve">oe functioneert de wasmachine </w:t>
+      </w:r>
+      <w:r>
+        <w:rPr>
+          <w:rFonts w:ascii="Calibri" w:hAnsi="Calibri"/>
+        </w:rPr>
+        <w:t>emulator</w:t>
+      </w:r>
+      <w:r>
+        <w:rPr>
+          <w:rFonts w:ascii="Calibri" w:hAnsi="Calibri"/>
+        </w:rPr>
+        <w:t>?</w:t>
+      </w:r>
       <w:bookmarkEnd w:id="34"/>
-      <w:r>
-        <w:rPr>
-          <w:rFonts w:ascii="Calibri" w:hAnsi="Calibri"/>
-        </w:rPr>
-        <w:t xml:space="preserve"> en h</w:t>
-      </w:r>
-      <w:r>
-        <w:rPr>
-          <w:rFonts w:ascii="Calibri" w:hAnsi="Calibri"/>
-        </w:rPr>
-        <w:t xml:space="preserve">oe functioneert de wasmachine </w:t>
-      </w:r>
-      <w:r>
-        <w:rPr>
-          <w:rFonts w:ascii="Calibri" w:hAnsi="Calibri"/>
-        </w:rPr>
-        <w:t>emulator</w:t>
-      </w:r>
-      <w:r>
-        <w:rPr>
-          <w:rFonts w:ascii="Calibri" w:hAnsi="Calibri"/>
-        </w:rPr>
-        <w:t>?</w:t>
-      </w:r>
-      <w:bookmarkEnd w:id="35"/>
     </w:p>
     <w:p>
       <w:pPr>
@@ -9588,36 +9832,79 @@
         <w:rPr>
           <w:rFonts w:ascii="Calibri" w:hAnsi="Calibri"/>
         </w:rPr>
-        <w:t xml:space="preserve">De wasmachine emulator en het RTOS zijn allebei zaken die door de Hogeschool Utrecht zijn verschaft. </w:t>
-      </w:r>
-      <w:r>
-        <w:rPr>
-          <w:rFonts w:ascii="Calibri" w:hAnsi="Calibri"/>
-        </w:rPr>
-        <w:t>De hogeschool verschaft ook een hoop documentatie hierover.</w:t>
-      </w:r>
-      <w:r>
-        <w:rPr>
-          <w:rFonts w:ascii="Calibri" w:hAnsi="Calibri"/>
-        </w:rPr>
-        <w:t xml:space="preserve"> </w:t>
-      </w:r>
-      <w:bookmarkStart w:id="36" w:name="_GoBack"/>
-      <w:bookmarkEnd w:id="36"/>
-      <w:r>
-        <w:rPr>
-          <w:rFonts w:ascii="Calibri" w:hAnsi="Calibri"/>
-        </w:rPr>
-        <w:t xml:space="preserve">Hierdoor is er niet echt onderzoek nodig hoe dit werkt. De hogeschool verschaft ook een hoop documentatie hierover. </w:t>
-      </w:r>
-    </w:p>
-    <w:p>
-      <w:pPr>
-        <w:jc w:val="both"/>
-        <w:rPr>
-          <w:rFonts w:ascii="Calibri" w:hAnsi="Calibri"/>
-        </w:rPr>
-      </w:pPr>
+        <w:t xml:space="preserve">De wasmachine emulator en het RTOS zijn allebei zaken die door de Hogeschool Utrecht zijn verschaft. De </w:t>
+      </w:r>
+      <w:r>
+        <w:rPr>
+          <w:rFonts w:ascii="Calibri" w:hAnsi="Calibri"/>
+        </w:rPr>
+        <w:t>H</w:t>
+      </w:r>
+      <w:r>
+        <w:rPr>
+          <w:rFonts w:ascii="Calibri" w:hAnsi="Calibri"/>
+        </w:rPr>
+        <w:t>ogeschool verschaft een hoop documentatie hierover</w:t>
+      </w:r>
+      <w:r>
+        <w:rPr>
+          <w:rFonts w:ascii="Calibri" w:hAnsi="Calibri"/>
+        </w:rPr>
+        <w:fldChar w:fldCharType="begin"/>
+      </w:r>
+      <w:r>
+        <w:rPr>
+          <w:rFonts w:ascii="Calibri" w:hAnsi="Calibri"/>
+        </w:rPr>
+        <w:instrText xml:space="preserve"> ADDIN EN.CITE &lt;EndNote&gt;&lt;Cite&gt;&lt;Author&gt;Wensink&lt;/Author&gt;&lt;Year&gt;2015&lt;/Year&gt;&lt;RecNum&gt;2&lt;/RecNum&gt;&lt;DisplayText&gt;(Wensink et al., 2015)&lt;/DisplayText&gt;&lt;record&gt;&lt;rec-number&gt;2&lt;/rec-number&gt;&lt;foreign-keys&gt;&lt;key app="EN" db-id="5xwzx5svppea54e0xx1va0asv2edpa5wp0vv" timestamp="1449172440"&gt;2&lt;/key&gt;&lt;/foreign-keys&gt;&lt;ref-type name="Web Page"&gt;12&lt;/ref-type&gt;&lt;contributors&gt;&lt;authors&gt;&lt;author&gt;Wensink, Marten&lt;/author&gt;&lt;author&gt;Zuurbier, Jan&lt;/author&gt;&lt;author&gt;van Ooijen, Wouter&lt;/author&gt;&lt;author&gt;Ovink, Gerald&lt;/author&gt;&lt;author&gt;Schalken-Pinkster, Joost&lt;/author&gt;&lt;author&gt;van Doesburg, Adrie &lt;/author&gt;&lt;/authors&gt;&lt;/contributors&gt;&lt;titles&gt;&lt;title&gt;SharePoint&lt;/title&gt;&lt;/titles&gt;&lt;number&gt;9-11-2015&lt;/number&gt;&lt;dates&gt;&lt;year&gt;2015&lt;/year&gt;&lt;/dates&gt;&lt;publisher&gt;Hogeschool Utrecht&lt;/publisher&gt;&lt;urls&gt;&lt;related-urls&gt;&lt;url&gt;https://cursussen.sharepoint.hu.nl/fnt/35/TCTI-V2THO6-14/default.aspx&lt;/url&gt;&lt;/related-urls&gt;&lt;/urls&gt;&lt;language&gt;Dutch&lt;/language&gt;&lt;/record&gt;&lt;/Cite&gt;&lt;/EndNote&gt;</w:instrText>
+      </w:r>
+      <w:r>
+        <w:rPr>
+          <w:rFonts w:ascii="Calibri" w:hAnsi="Calibri"/>
+        </w:rPr>
+        <w:fldChar w:fldCharType="separate"/>
+      </w:r>
+      <w:r>
+        <w:rPr>
+          <w:rFonts w:ascii="Calibri" w:hAnsi="Calibri"/>
+          <w:noProof/>
+        </w:rPr>
+        <w:t>(</w:t>
+      </w:r>
+      <w:hyperlink w:anchor="_ENREF_7" w:tooltip="Wensink, 2015 #2" w:history="1">
+        <w:r>
+          <w:rPr>
+            <w:rFonts w:ascii="Calibri" w:hAnsi="Calibri"/>
+            <w:noProof/>
+          </w:rPr>
+          <w:t>Wensink et al., 2015</w:t>
+        </w:r>
+      </w:hyperlink>
+      <w:r>
+        <w:rPr>
+          <w:rFonts w:ascii="Calibri" w:hAnsi="Calibri"/>
+          <w:noProof/>
+        </w:rPr>
+        <w:t>)</w:t>
+      </w:r>
+      <w:r>
+        <w:rPr>
+          <w:rFonts w:ascii="Calibri" w:hAnsi="Calibri"/>
+        </w:rPr>
+        <w:fldChar w:fldCharType="end"/>
+      </w:r>
+      <w:r>
+        <w:rPr>
+          <w:rFonts w:ascii="Calibri" w:hAnsi="Calibri"/>
+        </w:rPr>
+        <w:t xml:space="preserve">. Hierdoor is er niet echt onderzoek nodig hoe dit werkt. </w:t>
+      </w:r>
+      <w:r>
+        <w:rPr>
+          <w:rFonts w:ascii="Calibri" w:hAnsi="Calibri"/>
+        </w:rPr>
+        <w:t>Het is echter wel goed dat al deze informatie goed bekend is, daarom zijn deze twee vragen toch opgenomen als literatuuronderzoek.</w:t>
+      </w:r>
       <w:r>
         <w:rPr>
           <w:rFonts w:ascii="Calibri" w:hAnsi="Calibri"/>
@@ -9637,7 +9924,7 @@
           <w:rFonts w:ascii="Calibri" w:hAnsi="Calibri"/>
         </w:rPr>
       </w:pPr>
-      <w:bookmarkStart w:id="37" w:name="_Toc441260140"/>
+      <w:bookmarkStart w:id="35" w:name="_Toc441263041"/>
       <w:r>
         <w:rPr>
           <w:rFonts w:ascii="Calibri" w:hAnsi="Calibri"/>
@@ -9651,7 +9938,7 @@
         </w:rPr>
         <w:t>onclusie</w:t>
       </w:r>
-      <w:bookmarkEnd w:id="37"/>
+      <w:bookmarkEnd w:id="35"/>
     </w:p>
     <w:p>
       <w:pPr>
@@ -9784,6 +10071,7 @@
           <w:highlight w:val="yellow"/>
         </w:rPr>
       </w:pPr>
+      <w:bookmarkStart w:id="36" w:name="_GoBack"/>
       <w:r>
         <w:rPr>
           <w:rFonts w:ascii="Calibri" w:hAnsi="Calibri"/>
@@ -9792,6 +10080,7 @@
         <w:t>Koen is hier iets voor aan t schijven</w:t>
       </w:r>
     </w:p>
+    <w:bookmarkEnd w:id="36"/>
     <w:p>
       <w:pPr>
         <w:jc w:val="both"/>
@@ -9844,14 +10133,14 @@
           <w:rFonts w:ascii="Calibri" w:hAnsi="Calibri"/>
         </w:rPr>
       </w:pPr>
-      <w:bookmarkStart w:id="38" w:name="_Toc441260141"/>
+      <w:bookmarkStart w:id="37" w:name="_Toc441263042"/>
       <w:r>
         <w:rPr>
           <w:rFonts w:ascii="Calibri" w:hAnsi="Calibri"/>
         </w:rPr>
         <w:t>Evaluatie</w:t>
       </w:r>
-      <w:bookmarkEnd w:id="38"/>
+      <w:bookmarkEnd w:id="37"/>
     </w:p>
     <w:p>
       <w:pPr>
@@ -9940,7 +10229,19 @@
         <w:rPr>
           <w:rFonts w:ascii="Calibri" w:hAnsi="Calibri"/>
         </w:rPr>
-        <w:t>Zeker in de 2e week toen alles richting een einde gebracht moest worden zorgde dit voor wat verwarring. Het was altijd wel snel op te helderen maar iets meer tijd in de vergadering zou het kunnen hebben voorkomen. Dit is dan ook zeker iets dat mee genomen zal worden voor volgende projecten.</w:t>
+        <w:t xml:space="preserve">Zeker in de </w:t>
+      </w:r>
+      <w:r>
+        <w:rPr>
+          <w:rFonts w:ascii="Calibri" w:hAnsi="Calibri"/>
+        </w:rPr>
+        <w:t>tweede</w:t>
+      </w:r>
+      <w:r>
+        <w:rPr>
+          <w:rFonts w:ascii="Calibri" w:hAnsi="Calibri"/>
+        </w:rPr>
+        <w:t xml:space="preserve"> week toen alles richting een einde gebracht moest worden zorgde dit voor wat verwarring. Het was altijd wel snel op te helderen maar iets meer tijd in de vergadering zou het kunnen hebben voorkomen. Dit is dan ook zeker iets dat mee genomen zal worden voor volgende projecten.</w:t>
       </w:r>
     </w:p>
     <w:p>
@@ -10021,14 +10322,14 @@
         <w:lastRenderedPageBreak/>
         <w:t xml:space="preserve"> </w:t>
       </w:r>
-      <w:bookmarkStart w:id="39" w:name="_Toc441260142"/>
+      <w:bookmarkStart w:id="38" w:name="_Toc441263043"/>
       <w:r>
         <w:rPr>
           <w:rFonts w:ascii="Calibri" w:hAnsi="Calibri"/>
         </w:rPr>
         <w:t>Suggesties en aanbevelingen</w:t>
       </w:r>
-      <w:bookmarkEnd w:id="39"/>
+      <w:bookmarkEnd w:id="38"/>
     </w:p>
     <w:p>
       <w:pPr>
@@ -10811,7 +11112,7 @@
           <w:rFonts w:ascii="Calibri" w:hAnsi="Calibri"/>
         </w:rPr>
       </w:pPr>
-      <w:bookmarkStart w:id="40" w:name="_Toc441260143"/>
+      <w:bookmarkStart w:id="39" w:name="_Toc441263044"/>
       <w:r>
         <w:rPr>
           <w:rFonts w:ascii="Calibri" w:hAnsi="Calibri"/>
@@ -10824,6 +11125,32 @@
           <w:rFonts w:ascii="Calibri" w:hAnsi="Calibri"/>
         </w:rPr>
         <w:t>n</w:t>
+      </w:r>
+      <w:bookmarkEnd w:id="39"/>
+    </w:p>
+    <w:p>
+      <w:pPr>
+        <w:jc w:val="both"/>
+        <w:rPr>
+          <w:rFonts w:ascii="Calibri" w:hAnsi="Calibri"/>
+        </w:rPr>
+      </w:pPr>
+    </w:p>
+    <w:p>
+      <w:pPr>
+        <w:jc w:val="both"/>
+        <w:rPr>
+          <w:rFonts w:ascii="Calibri" w:hAnsi="Calibri"/>
+        </w:rPr>
+      </w:pPr>
+    </w:p>
+    <w:p>
+      <w:pPr>
+        <w:pStyle w:val="Kop2"/>
+      </w:pPr>
+      <w:bookmarkStart w:id="40" w:name="_Toc441263045"/>
+      <w:r>
+        <w:t>Referenties</w:t>
       </w:r>
       <w:bookmarkEnd w:id="40"/>
     </w:p>
@@ -10845,22 +11172,169 @@
     </w:p>
     <w:p>
       <w:pPr>
-        <w:pStyle w:val="Kop2"/>
-      </w:pPr>
-      <w:r>
-        <w:t>Referenties</w:t>
-      </w:r>
+        <w:pStyle w:val="EndNoteBibliography"/>
+        <w:spacing w:after="0"/>
+        <w:ind w:left="720" w:hanging="720"/>
+      </w:pPr>
+      <w:r>
+        <w:rPr>
+          <w:rFonts w:ascii="Calibri" w:hAnsi="Calibri"/>
+        </w:rPr>
+        <w:fldChar w:fldCharType="begin"/>
+      </w:r>
+      <w:r>
+        <w:rPr>
+          <w:rFonts w:ascii="Calibri" w:hAnsi="Calibri"/>
+        </w:rPr>
+        <w:instrText xml:space="preserve"> ADDIN EN.REFLIST </w:instrText>
+      </w:r>
+      <w:r>
+        <w:rPr>
+          <w:rFonts w:ascii="Calibri" w:hAnsi="Calibri"/>
+        </w:rPr>
+        <w:fldChar w:fldCharType="separate"/>
+      </w:r>
+      <w:bookmarkStart w:id="41" w:name="_ENREF_1"/>
+      <w:r>
+        <w:t xml:space="preserve">die.net. (2015). Linux Documentation. from </w:t>
+      </w:r>
+      <w:hyperlink r:id="rId14" w:history="1">
+        <w:r>
+          <w:rPr>
+            <w:rStyle w:val="Hyperlink"/>
+          </w:rPr>
+          <w:t>http://linux.die.net/</w:t>
+        </w:r>
+        <w:bookmarkEnd w:id="41"/>
+      </w:hyperlink>
     </w:p>
     <w:p>
       <w:pPr>
+        <w:pStyle w:val="EndNoteBibliography"/>
+        <w:spacing w:after="0"/>
+        <w:ind w:left="720" w:hanging="720"/>
+      </w:pPr>
+      <w:bookmarkStart w:id="42" w:name="_ENREF_2"/>
+      <w:r>
+        <w:t xml:space="preserve">Diepstraten, Z. (2016). Hoe werkt de wasmachine. from </w:t>
+      </w:r>
+      <w:hyperlink r:id="rId15" w:history="1">
+        <w:r>
+          <w:rPr>
+            <w:rStyle w:val="Hyperlink"/>
+          </w:rPr>
+          <w:t>http://www.zdiepstraten.nl/index.php/keuze-in-witgoedmenu-hoe/hoe-werkt-de-wasmachine</w:t>
+        </w:r>
+        <w:bookmarkEnd w:id="42"/>
+      </w:hyperlink>
+    </w:p>
+    <w:p>
+      <w:pPr>
+        <w:pStyle w:val="EndNoteBibliography"/>
+        <w:spacing w:after="0"/>
+        <w:ind w:left="720" w:hanging="720"/>
+      </w:pPr>
+      <w:bookmarkStart w:id="43" w:name="_ENREF_3"/>
+      <w:r>
+        <w:t>Ellingwood, J. (2015). Apache vs Nginx: practical Considerations. from https://</w:t>
+      </w:r>
+      <w:hyperlink r:id="rId16" w:history="1">
+        <w:r>
+          <w:rPr>
+            <w:rStyle w:val="Hyperlink"/>
+          </w:rPr>
+          <w:t>www.digitalocean.com/community/tutorials/apache-vs-nginx-practical-considerations</w:t>
+        </w:r>
+        <w:bookmarkEnd w:id="43"/>
+      </w:hyperlink>
+    </w:p>
+    <w:p>
+      <w:pPr>
+        <w:pStyle w:val="EndNoteBibliography"/>
+        <w:spacing w:after="0"/>
+        <w:ind w:left="720" w:hanging="720"/>
+      </w:pPr>
+      <w:bookmarkStart w:id="44" w:name="_ENREF_4"/>
+      <w:r>
+        <w:t>Raspberry_Pi_Foundation. (2015). Raspberry Pi Documentation.   Retrieved 26-11-2015, from https://</w:t>
+      </w:r>
+      <w:hyperlink r:id="rId17" w:history="1">
+        <w:r>
+          <w:rPr>
+            <w:rStyle w:val="Hyperlink"/>
+          </w:rPr>
+          <w:t>www.raspberrypi.org/documentation/</w:t>
+        </w:r>
+        <w:bookmarkEnd w:id="44"/>
+      </w:hyperlink>
+    </w:p>
+    <w:p>
+      <w:pPr>
+        <w:pStyle w:val="EndNoteBibliography"/>
+        <w:spacing w:after="0"/>
+        <w:ind w:left="720" w:hanging="720"/>
+      </w:pPr>
+      <w:bookmarkStart w:id="45" w:name="_ENREF_5"/>
+      <w:r>
+        <w:t xml:space="preserve">The_Apache_Software_Foundation. (2015). The Apache Software Foundation. from </w:t>
+      </w:r>
+      <w:hyperlink r:id="rId18" w:history="1">
+        <w:r>
+          <w:rPr>
+            <w:rStyle w:val="Hyperlink"/>
+          </w:rPr>
+          <w:t>http://www.apache.org/</w:t>
+        </w:r>
+        <w:bookmarkEnd w:id="45"/>
+      </w:hyperlink>
+    </w:p>
+    <w:p>
+      <w:pPr>
+        <w:pStyle w:val="EndNoteBibliography"/>
+        <w:spacing w:after="0"/>
+        <w:ind w:left="720" w:hanging="720"/>
+      </w:pPr>
+      <w:bookmarkStart w:id="46" w:name="_ENREF_6"/>
+      <w:r>
+        <w:t xml:space="preserve">Unknown. (2015). queue. 2016, from </w:t>
+      </w:r>
+      <w:hyperlink r:id="rId19" w:history="1">
+        <w:r>
+          <w:rPr>
+            <w:rStyle w:val="Hyperlink"/>
+          </w:rPr>
+          <w:t>http://www.cplusplus.com/reference/queue/queue/</w:t>
+        </w:r>
+        <w:bookmarkEnd w:id="46"/>
+      </w:hyperlink>
+    </w:p>
+    <w:p>
+      <w:pPr>
+        <w:pStyle w:val="EndNoteBibliography"/>
+        <w:ind w:left="720" w:hanging="720"/>
+      </w:pPr>
+      <w:bookmarkStart w:id="47" w:name="_ENREF_7"/>
+      <w:r>
+        <w:t>Wensink, M., Zuurbier, J., van Ooijen, W., Ovink, G., Schalken-Pinkster, J., &amp; van Doesburg, A. (2015). SharePoint.   Retrieved 9-11-2015, from https://cursussen.sharepoint.hu.nl/fnt/35/TCTI-V2THO6-14/default.aspx</w:t>
+      </w:r>
+      <w:bookmarkEnd w:id="47"/>
+    </w:p>
+    <w:p>
+      <w:pPr>
         <w:jc w:val="both"/>
         <w:rPr>
           <w:rFonts w:ascii="Calibri" w:hAnsi="Calibri"/>
         </w:rPr>
       </w:pPr>
+      <w:r>
+        <w:rPr>
+          <w:rFonts w:ascii="Calibri" w:hAnsi="Calibri"/>
+        </w:rPr>
+        <w:fldChar w:fldCharType="end"/>
+      </w:r>
     </w:p>
     <w:sectPr>
-      <w:footerReference w:type="default" r:id="rId14"/>
+      <w:footerReference w:type="default" r:id="rId20"/>
       <w:pgSz w:w="11906" w:h="16838"/>
       <w:pgMar w:top="1417" w:right="1417" w:bottom="1417" w:left="1417" w:header="708" w:footer="708" w:gutter="0"/>
       <w:pgNumType w:start="0"/>
@@ -10907,7 +11381,6 @@
         <w:docPartUnique/>
       </w:docPartObj>
     </w:sdtPr>
-    <w:sdtEndPr/>
     <w:sdtContent>
       <w:p>
         <w:pPr>
@@ -10999,7 +11472,7 @@
                                   <w:noProof/>
                                   <w:color w:val="E33D6F" w:themeColor="accent2"/>
                                 </w:rPr>
-                                <w:t>13</w:t>
+                                <w:t>14</w:t>
                               </w:r>
                               <w:r>
                                 <w:rPr>
@@ -11054,7 +11527,7 @@
                             <w:noProof/>
                             <w:color w:val="E33D6F" w:themeColor="accent2"/>
                           </w:rPr>
-                          <w:t>13</w:t>
+                          <w:t>14</w:t>
                         </w:r>
                         <w:r>
                           <w:rPr>
@@ -16003,7 +16476,6 @@
   <w:style w:type="character" w:default="1" w:styleId="Standaardalinea-lettertype">
     <w:name w:val="Default Paragraph Font"/>
     <w:uiPriority w:val="1"/>
-    <w:semiHidden/>
     <w:unhideWhenUsed/>
   </w:style>
   <w:style w:type="table" w:default="1" w:styleId="Standaardtabel">
@@ -16470,6 +16942,54 @@
     <w:name w:val="mw-headline"/>
     <w:basedOn w:val="Standaardalinea-lettertype"/>
     <w:rsid w:val="00F77CC4"/>
+  </w:style>
+  <w:style w:type="paragraph" w:customStyle="1" w:styleId="EndNoteBibliographyTitle">
+    <w:name w:val="EndNote Bibliography Title"/>
+    <w:basedOn w:val="Standaard"/>
+    <w:link w:val="EndNoteBibliographyTitleChar"/>
+    <w:rsid w:val="0014186B"/>
+    <w:pPr>
+      <w:spacing w:after="0"/>
+      <w:jc w:val="center"/>
+    </w:pPr>
+    <w:rPr>
+      <w:rFonts w:ascii="Century Gothic" w:hAnsi="Century Gothic"/>
+      <w:noProof/>
+    </w:rPr>
+  </w:style>
+  <w:style w:type="character" w:customStyle="1" w:styleId="EndNoteBibliographyTitleChar">
+    <w:name w:val="EndNote Bibliography Title Char"/>
+    <w:basedOn w:val="Standaardalinea-lettertype"/>
+    <w:link w:val="EndNoteBibliographyTitle"/>
+    <w:rsid w:val="0014186B"/>
+    <w:rPr>
+      <w:rFonts w:ascii="Century Gothic" w:hAnsi="Century Gothic"/>
+      <w:noProof/>
+    </w:rPr>
+  </w:style>
+  <w:style w:type="paragraph" w:customStyle="1" w:styleId="EndNoteBibliography">
+    <w:name w:val="EndNote Bibliography"/>
+    <w:basedOn w:val="Standaard"/>
+    <w:link w:val="EndNoteBibliographyChar"/>
+    <w:rsid w:val="0014186B"/>
+    <w:pPr>
+      <w:spacing w:line="240" w:lineRule="auto"/>
+      <w:jc w:val="both"/>
+    </w:pPr>
+    <w:rPr>
+      <w:rFonts w:ascii="Century Gothic" w:hAnsi="Century Gothic"/>
+      <w:noProof/>
+    </w:rPr>
+  </w:style>
+  <w:style w:type="character" w:customStyle="1" w:styleId="EndNoteBibliographyChar">
+    <w:name w:val="EndNote Bibliography Char"/>
+    <w:basedOn w:val="Standaardalinea-lettertype"/>
+    <w:link w:val="EndNoteBibliography"/>
+    <w:rsid w:val="0014186B"/>
+    <w:rPr>
+      <w:rFonts w:ascii="Century Gothic" w:hAnsi="Century Gothic"/>
+      <w:noProof/>
+    </w:rPr>
   </w:style>
 </w:styles>
 </file>
@@ -16924,7 +17444,7 @@
 </file>
 
 <file path=customXml/itemProps5.xml><?xml version="1.0" encoding="utf-8"?>
-<ds:datastoreItem xmlns:ds="http://schemas.openxmlformats.org/officeDocument/2006/customXml" ds:itemID="{4AB48584-427E-484D-A1C2-1D7AB463E188}">
+<ds:datastoreItem xmlns:ds="http://schemas.openxmlformats.org/officeDocument/2006/customXml" ds:itemID="{9BE57DB0-FCFC-4B8B-A9EB-61D411F52915}">
   <ds:schemaRefs>
     <ds:schemaRef ds:uri="http://schemas.openxmlformats.org/officeDocument/2006/bibliography"/>
   </ds:schemaRefs>

</xml_diff>